<commit_message>
Questions 4, 7 & 8
</commit_message>
<xml_diff>
--- a/Rapport.docx
+++ b/Rapport.docx
@@ -496,6 +496,13 @@
     </w:p>
     <w:sdt>
       <w:sdtPr>
+        <w:rPr>
+          <w:rFonts w:asciiTheme="minorHAnsi" w:eastAsiaTheme="minorHAnsi" w:hAnsiTheme="minorHAnsi" w:cstheme="minorBidi"/>
+          <w:color w:val="auto"/>
+          <w:sz w:val="22"/>
+          <w:szCs w:val="22"/>
+          <w:lang w:eastAsia="en-US"/>
+        </w:rPr>
         <w:id w:val="-1750570133"/>
         <w:docPartObj>
           <w:docPartGallery w:val="Table of Contents"/>
@@ -504,13 +511,8 @@
       </w:sdtPr>
       <w:sdtEndPr>
         <w:rPr>
-          <w:rFonts w:asciiTheme="minorHAnsi" w:eastAsiaTheme="minorHAnsi" w:hAnsiTheme="minorHAnsi" w:cstheme="minorBidi"/>
           <w:b/>
           <w:bCs/>
-          <w:color w:val="auto"/>
-          <w:sz w:val="22"/>
-          <w:szCs w:val="22"/>
-          <w:lang w:eastAsia="en-US"/>
         </w:rPr>
       </w:sdtEndPr>
       <w:sdtContent>
@@ -550,7 +552,7 @@
           <w:r>
             <w:fldChar w:fldCharType="separate"/>
           </w:r>
-          <w:hyperlink w:anchor="_Toc60255450" w:history="1">
+          <w:hyperlink w:anchor="_Toc60323604" w:history="1">
             <w:r>
               <w:rPr>
                 <w:rStyle w:val="Lienhypertexte"/>
@@ -577,7 +579,7 @@
                 <w:noProof/>
                 <w:webHidden/>
               </w:rPr>
-              <w:instrText xml:space="preserve"> PAGEREF _Toc60255450 \h </w:instrText>
+              <w:instrText xml:space="preserve"> PAGEREF _Toc60323604 \h </w:instrText>
             </w:r>
             <w:r>
               <w:rPr>
@@ -620,7 +622,7 @@
               <w:lang w:eastAsia="fr-FR"/>
             </w:rPr>
           </w:pPr>
-          <w:hyperlink w:anchor="_Toc60255451" w:history="1">
+          <w:hyperlink w:anchor="_Toc60323605" w:history="1">
             <w:r>
               <w:rPr>
                 <w:rStyle w:val="Lienhypertexte"/>
@@ -647,7 +649,7 @@
                 <w:noProof/>
                 <w:webHidden/>
               </w:rPr>
-              <w:instrText xml:space="preserve"> PAGEREF _Toc60255451 \h </w:instrText>
+              <w:instrText xml:space="preserve"> PAGEREF _Toc60323605 \h </w:instrText>
             </w:r>
             <w:r>
               <w:rPr>
@@ -690,7 +692,7 @@
               <w:lang w:eastAsia="fr-FR"/>
             </w:rPr>
           </w:pPr>
-          <w:hyperlink w:anchor="_Toc60255452" w:history="1">
+          <w:hyperlink w:anchor="_Toc60323606" w:history="1">
             <w:r>
               <w:rPr>
                 <w:rStyle w:val="Lienhypertexte"/>
@@ -717,7 +719,7 @@
                 <w:noProof/>
                 <w:webHidden/>
               </w:rPr>
-              <w:instrText xml:space="preserve"> PAGEREF _Toc60255452 \h </w:instrText>
+              <w:instrText xml:space="preserve"> PAGEREF _Toc60323606 \h </w:instrText>
             </w:r>
             <w:r>
               <w:rPr>
@@ -760,7 +762,7 @@
               <w:lang w:eastAsia="fr-FR"/>
             </w:rPr>
           </w:pPr>
-          <w:hyperlink w:anchor="_Toc60255453" w:history="1">
+          <w:hyperlink w:anchor="_Toc60323607" w:history="1">
             <w:r>
               <w:rPr>
                 <w:rStyle w:val="Lienhypertexte"/>
@@ -787,7 +789,7 @@
                 <w:noProof/>
                 <w:webHidden/>
               </w:rPr>
-              <w:instrText xml:space="preserve"> PAGEREF _Toc60255453 \h </w:instrText>
+              <w:instrText xml:space="preserve"> PAGEREF _Toc60323607 \h </w:instrText>
             </w:r>
             <w:r>
               <w:rPr>
@@ -830,7 +832,7 @@
               <w:lang w:eastAsia="fr-FR"/>
             </w:rPr>
           </w:pPr>
-          <w:hyperlink w:anchor="_Toc60255454" w:history="1">
+          <w:hyperlink w:anchor="_Toc60323608" w:history="1">
             <w:r>
               <w:rPr>
                 <w:rStyle w:val="Lienhypertexte"/>
@@ -857,7 +859,7 @@
                 <w:noProof/>
                 <w:webHidden/>
               </w:rPr>
-              <w:instrText xml:space="preserve"> PAGEREF _Toc60255454 \h </w:instrText>
+              <w:instrText xml:space="preserve"> PAGEREF _Toc60323608 \h </w:instrText>
             </w:r>
             <w:r>
               <w:rPr>
@@ -900,7 +902,7 @@
               <w:lang w:eastAsia="fr-FR"/>
             </w:rPr>
           </w:pPr>
-          <w:hyperlink w:anchor="_Toc60255455" w:history="1">
+          <w:hyperlink w:anchor="_Toc60323609" w:history="1">
             <w:r>
               <w:rPr>
                 <w:rStyle w:val="Lienhypertexte"/>
@@ -927,7 +929,7 @@
                 <w:noProof/>
                 <w:webHidden/>
               </w:rPr>
-              <w:instrText xml:space="preserve"> PAGEREF _Toc60255455 \h </w:instrText>
+              <w:instrText xml:space="preserve"> PAGEREF _Toc60323609 \h </w:instrText>
             </w:r>
             <w:r>
               <w:rPr>
@@ -947,7 +949,7 @@
                 <w:noProof/>
                 <w:webHidden/>
               </w:rPr>
-              <w:t>6</w:t>
+              <w:t>7</w:t>
             </w:r>
             <w:r>
               <w:rPr>
@@ -970,7 +972,7 @@
               <w:lang w:eastAsia="fr-FR"/>
             </w:rPr>
           </w:pPr>
-          <w:hyperlink w:anchor="_Toc60255456" w:history="1">
+          <w:hyperlink w:anchor="_Toc60323610" w:history="1">
             <w:r>
               <w:rPr>
                 <w:rStyle w:val="Lienhypertexte"/>
@@ -997,7 +999,7 @@
                 <w:noProof/>
                 <w:webHidden/>
               </w:rPr>
-              <w:instrText xml:space="preserve"> PAGEREF _Toc60255456 \h </w:instrText>
+              <w:instrText xml:space="preserve"> PAGEREF _Toc60323610 \h </w:instrText>
             </w:r>
             <w:r>
               <w:rPr>
@@ -1017,7 +1019,147 @@
                 <w:noProof/>
                 <w:webHidden/>
               </w:rPr>
-              <w:t>8</w:t>
+              <w:t>9</w:t>
+            </w:r>
+            <w:r>
+              <w:rPr>
+                <w:noProof/>
+                <w:webHidden/>
+              </w:rPr>
+              <w:fldChar w:fldCharType="end"/>
+            </w:r>
+          </w:hyperlink>
+        </w:p>
+        <w:p>
+          <w:pPr>
+            <w:pStyle w:val="TM2"/>
+            <w:tabs>
+              <w:tab w:val="right" w:leader="dot" w:pos="9062"/>
+            </w:tabs>
+            <w:rPr>
+              <w:rFonts w:eastAsiaTheme="minorEastAsia"/>
+              <w:noProof/>
+              <w:lang w:eastAsia="fr-FR"/>
+            </w:rPr>
+          </w:pPr>
+          <w:hyperlink w:anchor="_Toc60323611" w:history="1">
+            <w:r>
+              <w:rPr>
+                <w:rStyle w:val="Lienhypertexte"/>
+                <w:noProof/>
+              </w:rPr>
+              <w:t>Question 7</w:t>
+            </w:r>
+            <w:r>
+              <w:rPr>
+                <w:noProof/>
+                <w:webHidden/>
+              </w:rPr>
+              <w:tab/>
+            </w:r>
+            <w:r>
+              <w:rPr>
+                <w:noProof/>
+                <w:webHidden/>
+              </w:rPr>
+              <w:fldChar w:fldCharType="begin"/>
+            </w:r>
+            <w:r>
+              <w:rPr>
+                <w:noProof/>
+                <w:webHidden/>
+              </w:rPr>
+              <w:instrText xml:space="preserve"> PAGEREF _Toc60323611 \h </w:instrText>
+            </w:r>
+            <w:r>
+              <w:rPr>
+                <w:noProof/>
+                <w:webHidden/>
+              </w:rPr>
+            </w:r>
+            <w:r>
+              <w:rPr>
+                <w:noProof/>
+                <w:webHidden/>
+              </w:rPr>
+              <w:fldChar w:fldCharType="separate"/>
+            </w:r>
+            <w:r>
+              <w:rPr>
+                <w:noProof/>
+                <w:webHidden/>
+              </w:rPr>
+              <w:t>11</w:t>
+            </w:r>
+            <w:r>
+              <w:rPr>
+                <w:noProof/>
+                <w:webHidden/>
+              </w:rPr>
+              <w:fldChar w:fldCharType="end"/>
+            </w:r>
+          </w:hyperlink>
+        </w:p>
+        <w:p>
+          <w:pPr>
+            <w:pStyle w:val="TM2"/>
+            <w:tabs>
+              <w:tab w:val="right" w:leader="dot" w:pos="9062"/>
+            </w:tabs>
+            <w:rPr>
+              <w:rFonts w:eastAsiaTheme="minorEastAsia"/>
+              <w:noProof/>
+              <w:lang w:eastAsia="fr-FR"/>
+            </w:rPr>
+          </w:pPr>
+          <w:hyperlink w:anchor="_Toc60323612" w:history="1">
+            <w:r>
+              <w:rPr>
+                <w:rStyle w:val="Lienhypertexte"/>
+                <w:noProof/>
+              </w:rPr>
+              <w:t>Question 8</w:t>
+            </w:r>
+            <w:r>
+              <w:rPr>
+                <w:noProof/>
+                <w:webHidden/>
+              </w:rPr>
+              <w:tab/>
+            </w:r>
+            <w:r>
+              <w:rPr>
+                <w:noProof/>
+                <w:webHidden/>
+              </w:rPr>
+              <w:fldChar w:fldCharType="begin"/>
+            </w:r>
+            <w:r>
+              <w:rPr>
+                <w:noProof/>
+                <w:webHidden/>
+              </w:rPr>
+              <w:instrText xml:space="preserve"> PAGEREF _Toc60323612 \h </w:instrText>
+            </w:r>
+            <w:r>
+              <w:rPr>
+                <w:noProof/>
+                <w:webHidden/>
+              </w:rPr>
+            </w:r>
+            <w:r>
+              <w:rPr>
+                <w:noProof/>
+                <w:webHidden/>
+              </w:rPr>
+              <w:fldChar w:fldCharType="separate"/>
+            </w:r>
+            <w:r>
+              <w:rPr>
+                <w:noProof/>
+                <w:webHidden/>
+              </w:rPr>
+              <w:t>11</w:t>
             </w:r>
             <w:r>
               <w:rPr>
@@ -1040,7 +1182,7 @@
               <w:lang w:eastAsia="fr-FR"/>
             </w:rPr>
           </w:pPr>
-          <w:hyperlink w:anchor="_Toc60255457" w:history="1">
+          <w:hyperlink w:anchor="_Toc60323613" w:history="1">
             <w:r>
               <w:rPr>
                 <w:rStyle w:val="Lienhypertexte"/>
@@ -1067,7 +1209,7 @@
                 <w:noProof/>
                 <w:webHidden/>
               </w:rPr>
-              <w:instrText xml:space="preserve"> PAGEREF _Toc60255457 \h </w:instrText>
+              <w:instrText xml:space="preserve"> PAGEREF _Toc60323613 \h </w:instrText>
             </w:r>
             <w:r>
               <w:rPr>
@@ -1087,7 +1229,7 @@
                 <w:noProof/>
                 <w:webHidden/>
               </w:rPr>
-              <w:t>10</w:t>
+              <w:t>13</w:t>
             </w:r>
             <w:r>
               <w:rPr>
@@ -1130,7 +1272,7 @@
       <w:pPr>
         <w:pStyle w:val="Titre1"/>
       </w:pPr>
-      <w:bookmarkStart w:id="0" w:name="_Toc60255450"/>
+      <w:bookmarkStart w:id="0" w:name="_Toc60323604"/>
       <w:r>
         <w:lastRenderedPageBreak/>
         <w:t>Questions</w:t>
@@ -1143,7 +1285,7 @@
         <w:pStyle w:val="Titre2"/>
         <w:ind w:left="708"/>
       </w:pPr>
-      <w:bookmarkStart w:id="1" w:name="_Toc60255451"/>
+      <w:bookmarkStart w:id="1" w:name="_Toc60323605"/>
       <w:r>
         <w:t>Question 1</w:t>
       </w:r>
@@ -1167,6 +1309,9 @@
         <w:jc w:val="center"/>
       </w:pPr>
       <w:r>
+        <w:rPr>
+          <w:noProof/>
+        </w:rPr>
         <w:drawing>
           <wp:inline distT="0" distB="0" distL="0" distR="0" wp14:anchorId="0D074537" wp14:editId="6AF70CB8">
             <wp:extent cx="1800000" cy="1800000"/>
@@ -1183,7 +1328,7 @@
                     <pic:cNvPicPr/>
                   </pic:nvPicPr>
                   <pic:blipFill>
-                    <a:blip r:embed="rId6"/>
+                    <a:blip r:embed="rId8"/>
                     <a:stretch>
                       <a:fillRect/>
                     </a:stretch>
@@ -1206,6 +1351,11 @@
     </w:p>
     <w:p>
       <w:pPr>
+        <w:jc w:val="center"/>
+      </w:pPr>
+    </w:p>
+    <w:p>
+      <w:pPr>
         <w:jc w:val="both"/>
       </w:pPr>
       <w:r>
@@ -1248,9 +1398,10 @@
         <w:rPr>
           <w:i/>
           <w:iCs/>
+          <w:noProof/>
         </w:rPr>
         <w:drawing>
-          <wp:anchor distT="0" distB="0" distL="114300" distR="114300" simplePos="0" relativeHeight="251630592" behindDoc="1" locked="0" layoutInCell="1" allowOverlap="1" wp14:anchorId="2FFB7E93" wp14:editId="4301DA6E">
+          <wp:anchor distT="0" distB="0" distL="114300" distR="114300" simplePos="0" relativeHeight="251648512" behindDoc="1" locked="0" layoutInCell="1" allowOverlap="1" wp14:anchorId="2FFB7E93" wp14:editId="69AEADA7">
             <wp:simplePos x="0" y="0"/>
             <wp:positionH relativeFrom="column">
               <wp:posOffset>3470910</wp:posOffset>
@@ -1281,7 +1432,7 @@
                     <pic:cNvPicPr/>
                   </pic:nvPicPr>
                   <pic:blipFill>
-                    <a:blip r:embed="rId7">
+                    <a:blip r:embed="rId9">
                       <a:extLst>
                         <a:ext uri="{28A0092B-C50C-407E-A947-70E740481C1C}">
                           <a14:useLocalDpi xmlns:a14="http://schemas.microsoft.com/office/drawing/2010/main" val="0"/>
@@ -1320,8 +1471,11 @@
         <w:tab/>
       </w:r>
       <w:r>
+        <w:rPr>
+          <w:noProof/>
+        </w:rPr>
         <w:drawing>
-          <wp:anchor distT="0" distB="0" distL="114300" distR="114300" simplePos="0" relativeHeight="251621376" behindDoc="1" locked="0" layoutInCell="1" allowOverlap="1" wp14:anchorId="4011FBF6" wp14:editId="01386C82">
+          <wp:anchor distT="0" distB="0" distL="114300" distR="114300" simplePos="0" relativeHeight="251647488" behindDoc="1" locked="0" layoutInCell="1" allowOverlap="1" wp14:anchorId="4011FBF6" wp14:editId="6D48C5CB">
             <wp:simplePos x="0" y="0"/>
             <wp:positionH relativeFrom="column">
               <wp:posOffset>452120</wp:posOffset>
@@ -1352,7 +1506,7 @@
                     <pic:cNvPicPr/>
                   </pic:nvPicPr>
                   <pic:blipFill>
-                    <a:blip r:embed="rId8">
+                    <a:blip r:embed="rId10">
                       <a:extLst>
                         <a:ext uri="{28A0092B-C50C-407E-A947-70E740481C1C}">
                           <a14:useLocalDpi xmlns:a14="http://schemas.microsoft.com/office/drawing/2010/main" val="0"/>
@@ -1433,8 +1587,11 @@
     <w:p/>
     <w:p>
       <w:r>
+        <w:rPr>
+          <w:noProof/>
+        </w:rPr>
         <w:drawing>
-          <wp:anchor distT="0" distB="0" distL="114300" distR="114300" simplePos="0" relativeHeight="251637760" behindDoc="1" locked="0" layoutInCell="1" allowOverlap="1" wp14:anchorId="6BA714BE" wp14:editId="07F4491D">
+          <wp:anchor distT="0" distB="0" distL="114300" distR="114300" simplePos="0" relativeHeight="251650560" behindDoc="1" locked="0" layoutInCell="1" allowOverlap="1" wp14:anchorId="6BA714BE" wp14:editId="1BD8ECB1">
             <wp:simplePos x="0" y="0"/>
             <wp:positionH relativeFrom="column">
               <wp:posOffset>3471422</wp:posOffset>
@@ -1465,7 +1622,7 @@
                     <pic:cNvPicPr/>
                   </pic:nvPicPr>
                   <pic:blipFill>
-                    <a:blip r:embed="rId9">
+                    <a:blip r:embed="rId11">
                       <a:extLst>
                         <a:ext uri="{28A0092B-C50C-407E-A947-70E740481C1C}">
                           <a14:useLocalDpi xmlns:a14="http://schemas.microsoft.com/office/drawing/2010/main" val="0"/>
@@ -1514,8 +1671,11 @@
         <w:tab/>
       </w:r>
       <w:r>
+        <w:rPr>
+          <w:noProof/>
+        </w:rPr>
         <w:drawing>
-          <wp:anchor distT="0" distB="0" distL="114300" distR="114300" simplePos="0" relativeHeight="251632640" behindDoc="1" locked="0" layoutInCell="1" allowOverlap="1" wp14:anchorId="30596195" wp14:editId="2402AAA8">
+          <wp:anchor distT="0" distB="0" distL="114300" distR="114300" simplePos="0" relativeHeight="251649536" behindDoc="1" locked="0" layoutInCell="1" allowOverlap="1" wp14:anchorId="30596195" wp14:editId="6BFD0429">
             <wp:simplePos x="0" y="0"/>
             <wp:positionH relativeFrom="column">
               <wp:posOffset>452120</wp:posOffset>
@@ -1546,7 +1706,7 @@
                     <pic:cNvPicPr/>
                   </pic:nvPicPr>
                   <pic:blipFill>
-                    <a:blip r:embed="rId10">
+                    <a:blip r:embed="rId12">
                       <a:extLst>
                         <a:ext uri="{28A0092B-C50C-407E-A947-70E740481C1C}">
                           <a14:useLocalDpi xmlns:a14="http://schemas.microsoft.com/office/drawing/2010/main" val="0"/>
@@ -1579,12 +1739,14 @@
     <w:p/>
     <w:p/>
     <w:p/>
-    <w:p/>
-    <w:p>
-      <w:r>
+    <w:p>
+      <w:r>
+        <w:rPr>
+          <w:noProof/>
+        </w:rPr>
         <w:lastRenderedPageBreak/>
         <w:drawing>
-          <wp:anchor distT="0" distB="0" distL="114300" distR="114300" simplePos="0" relativeHeight="251641856" behindDoc="1" locked="0" layoutInCell="1" allowOverlap="1" wp14:anchorId="5FC77FF0" wp14:editId="7EC0BC39">
+          <wp:anchor distT="0" distB="0" distL="114300" distR="114300" simplePos="0" relativeHeight="251651584" behindDoc="1" locked="0" layoutInCell="1" allowOverlap="1" wp14:anchorId="5FC77FF0" wp14:editId="64958C22">
             <wp:simplePos x="0" y="0"/>
             <wp:positionH relativeFrom="column">
               <wp:posOffset>453390</wp:posOffset>
@@ -1604,159 +1766,6 @@
               </wp:wrapPolygon>
             </wp:wrapTight>
             <wp:docPr id="6" name="Image 6"/>
-            <wp:cNvGraphicFramePr>
-              <a:graphicFrameLocks xmlns:a="http://schemas.openxmlformats.org/drawingml/2006/main" noChangeAspect="1"/>
-            </wp:cNvGraphicFramePr>
-            <a:graphic xmlns:a="http://schemas.openxmlformats.org/drawingml/2006/main">
-              <a:graphicData uri="http://schemas.openxmlformats.org/drawingml/2006/picture">
-                <pic:pic xmlns:pic="http://schemas.openxmlformats.org/drawingml/2006/picture">
-                  <pic:nvPicPr>
-                    <pic:cNvPr id="1" name=""/>
-                    <pic:cNvPicPr/>
-                  </pic:nvPicPr>
-                  <pic:blipFill>
-                    <a:blip r:embed="rId11">
-                      <a:extLst>
-                        <a:ext uri="{28A0092B-C50C-407E-A947-70E740481C1C}">
-                          <a14:useLocalDpi xmlns:a14="http://schemas.microsoft.com/office/drawing/2010/main" val="0"/>
-                        </a:ext>
-                      </a:extLst>
-                    </a:blip>
-                    <a:stretch>
-                      <a:fillRect/>
-                    </a:stretch>
-                  </pic:blipFill>
-                  <pic:spPr>
-                    <a:xfrm>
-                      <a:off x="0" y="0"/>
-                      <a:ext cx="1440000" cy="1440000"/>
-                    </a:xfrm>
-                    <a:prstGeom prst="rect">
-                      <a:avLst/>
-                    </a:prstGeom>
-                  </pic:spPr>
-                </pic:pic>
-              </a:graphicData>
-            </a:graphic>
-            <wp14:sizeRelH relativeFrom="margin">
-              <wp14:pctWidth>0</wp14:pctWidth>
-            </wp14:sizeRelH>
-            <wp14:sizeRelV relativeFrom="margin">
-              <wp14:pctHeight>0</wp14:pctHeight>
-            </wp14:sizeRelV>
-          </wp:anchor>
-        </w:drawing>
-      </w:r>
-      <w:r>
-        <w:t xml:space="preserve">5. </w:t>
-      </w:r>
-      <w:r>
-        <w:tab/>
-      </w:r>
-      <w:r>
-        <w:tab/>
-        <w:t xml:space="preserve">   6. </w:t>
-      </w:r>
-      <w:r>
-        <w:tab/>
-      </w:r>
-      <w:r>
-        <w:drawing>
-          <wp:anchor distT="0" distB="0" distL="114300" distR="114300" simplePos="0" relativeHeight="251643904" behindDoc="1" locked="0" layoutInCell="1" allowOverlap="1" wp14:anchorId="2B55B241" wp14:editId="4355DA9E">
-            <wp:simplePos x="0" y="0"/>
-            <wp:positionH relativeFrom="column">
-              <wp:posOffset>3470910</wp:posOffset>
-            </wp:positionH>
-            <wp:positionV relativeFrom="page">
-              <wp:posOffset>898525</wp:posOffset>
-            </wp:positionV>
-            <wp:extent cx="1440000" cy="1440000"/>
-            <wp:effectExtent l="0" t="0" r="0" b="0"/>
-            <wp:wrapTight wrapText="bothSides">
-              <wp:wrapPolygon edited="0">
-                <wp:start x="0" y="0"/>
-                <wp:lineTo x="0" y="21438"/>
-                <wp:lineTo x="21438" y="21438"/>
-                <wp:lineTo x="21438" y="0"/>
-                <wp:lineTo x="0" y="0"/>
-              </wp:wrapPolygon>
-            </wp:wrapTight>
-            <wp:docPr id="7" name="Image 7"/>
-            <wp:cNvGraphicFramePr>
-              <a:graphicFrameLocks xmlns:a="http://schemas.openxmlformats.org/drawingml/2006/main" noChangeAspect="1"/>
-            </wp:cNvGraphicFramePr>
-            <a:graphic xmlns:a="http://schemas.openxmlformats.org/drawingml/2006/main">
-              <a:graphicData uri="http://schemas.openxmlformats.org/drawingml/2006/picture">
-                <pic:pic xmlns:pic="http://schemas.openxmlformats.org/drawingml/2006/picture">
-                  <pic:nvPicPr>
-                    <pic:cNvPr id="1" name=""/>
-                    <pic:cNvPicPr/>
-                  </pic:nvPicPr>
-                  <pic:blipFill>
-                    <a:blip r:embed="rId12">
-                      <a:extLst>
-                        <a:ext uri="{28A0092B-C50C-407E-A947-70E740481C1C}">
-                          <a14:useLocalDpi xmlns:a14="http://schemas.microsoft.com/office/drawing/2010/main" val="0"/>
-                        </a:ext>
-                      </a:extLst>
-                    </a:blip>
-                    <a:stretch>
-                      <a:fillRect/>
-                    </a:stretch>
-                  </pic:blipFill>
-                  <pic:spPr>
-                    <a:xfrm>
-                      <a:off x="0" y="0"/>
-                      <a:ext cx="1440000" cy="1440000"/>
-                    </a:xfrm>
-                    <a:prstGeom prst="rect">
-                      <a:avLst/>
-                    </a:prstGeom>
-                  </pic:spPr>
-                </pic:pic>
-              </a:graphicData>
-            </a:graphic>
-            <wp14:sizeRelH relativeFrom="margin">
-              <wp14:pctWidth>0</wp14:pctWidth>
-            </wp14:sizeRelH>
-            <wp14:sizeRelV relativeFrom="margin">
-              <wp14:pctHeight>0</wp14:pctHeight>
-            </wp14:sizeRelV>
-          </wp:anchor>
-        </w:drawing>
-      </w:r>
-    </w:p>
-    <w:p/>
-    <w:p/>
-    <w:p/>
-    <w:p/>
-    <w:p/>
-    <w:p>
-      <w:r>
-        <w:t xml:space="preserve">7. </w:t>
-      </w:r>
-      <w:r>
-        <w:drawing>
-          <wp:anchor distT="0" distB="0" distL="114300" distR="114300" simplePos="0" relativeHeight="251644928" behindDoc="1" locked="0" layoutInCell="1" allowOverlap="1" wp14:anchorId="0B7E90B7" wp14:editId="1BAD1071">
-            <wp:simplePos x="0" y="0"/>
-            <wp:positionH relativeFrom="column">
-              <wp:posOffset>453390</wp:posOffset>
-            </wp:positionH>
-            <wp:positionV relativeFrom="page">
-              <wp:posOffset>2835275</wp:posOffset>
-            </wp:positionV>
-            <wp:extent cx="1440000" cy="1440000"/>
-            <wp:effectExtent l="0" t="0" r="0" b="0"/>
-            <wp:wrapTight wrapText="bothSides">
-              <wp:wrapPolygon edited="0">
-                <wp:start x="0" y="0"/>
-                <wp:lineTo x="0" y="21438"/>
-                <wp:lineTo x="21438" y="21438"/>
-                <wp:lineTo x="21438" y="0"/>
-                <wp:lineTo x="0" y="0"/>
-              </wp:wrapPolygon>
-            </wp:wrapTight>
-            <wp:docPr id="9" name="Image 9"/>
             <wp:cNvGraphicFramePr>
               <a:graphicFrameLocks xmlns:a="http://schemas.openxmlformats.org/drawingml/2006/main" noChangeAspect="1"/>
             </wp:cNvGraphicFramePr>
@@ -1801,27 +1810,30 @@
         </w:drawing>
       </w:r>
       <w:r>
+        <w:t xml:space="preserve">5. </w:t>
+      </w:r>
+      <w:r>
         <w:tab/>
       </w:r>
       <w:r>
         <w:tab/>
-        <w:t xml:space="preserve">   8.</w:t>
+        <w:t xml:space="preserve">   6. </w:t>
+      </w:r>
+      <w:r>
+        <w:tab/>
       </w:r>
       <w:r>
         <w:rPr>
           <w:noProof/>
         </w:rPr>
-        <w:t xml:space="preserve"> </w:t>
-      </w:r>
-      <w:r>
         <w:drawing>
-          <wp:anchor distT="0" distB="0" distL="114300" distR="114300" simplePos="0" relativeHeight="251648000" behindDoc="1" locked="0" layoutInCell="1" allowOverlap="1" wp14:anchorId="5A4AC024" wp14:editId="3EB90F22">
+          <wp:anchor distT="0" distB="0" distL="114300" distR="114300" simplePos="0" relativeHeight="251652608" behindDoc="1" locked="0" layoutInCell="1" allowOverlap="1" wp14:anchorId="2B55B241" wp14:editId="582DDC47">
             <wp:simplePos x="0" y="0"/>
             <wp:positionH relativeFrom="column">
               <wp:posOffset>3470910</wp:posOffset>
             </wp:positionH>
             <wp:positionV relativeFrom="page">
-              <wp:posOffset>2833370</wp:posOffset>
+              <wp:posOffset>898525</wp:posOffset>
             </wp:positionV>
             <wp:extent cx="1440000" cy="1440000"/>
             <wp:effectExtent l="0" t="0" r="0" b="0"/>
@@ -1834,7 +1846,7 @@
                 <wp:lineTo x="0" y="0"/>
               </wp:wrapPolygon>
             </wp:wrapTight>
-            <wp:docPr id="11" name="Image 11"/>
+            <wp:docPr id="7" name="Image 7"/>
             <wp:cNvGraphicFramePr>
               <a:graphicFrameLocks xmlns:a="http://schemas.openxmlformats.org/drawingml/2006/main" noChangeAspect="1"/>
             </wp:cNvGraphicFramePr>
@@ -1885,6 +1897,166 @@
     <w:p/>
     <w:p/>
     <w:p>
+      <w:r>
+        <w:t xml:space="preserve">7. </w:t>
+      </w:r>
+      <w:r>
+        <w:rPr>
+          <w:noProof/>
+        </w:rPr>
+        <w:drawing>
+          <wp:anchor distT="0" distB="0" distL="114300" distR="114300" simplePos="0" relativeHeight="251653632" behindDoc="1" locked="0" layoutInCell="1" allowOverlap="1" wp14:anchorId="0B7E90B7" wp14:editId="72686728">
+            <wp:simplePos x="0" y="0"/>
+            <wp:positionH relativeFrom="column">
+              <wp:posOffset>453390</wp:posOffset>
+            </wp:positionH>
+            <wp:positionV relativeFrom="page">
+              <wp:posOffset>2835275</wp:posOffset>
+            </wp:positionV>
+            <wp:extent cx="1440000" cy="1440000"/>
+            <wp:effectExtent l="0" t="0" r="0" b="0"/>
+            <wp:wrapTight wrapText="bothSides">
+              <wp:wrapPolygon edited="0">
+                <wp:start x="0" y="0"/>
+                <wp:lineTo x="0" y="21438"/>
+                <wp:lineTo x="21438" y="21438"/>
+                <wp:lineTo x="21438" y="0"/>
+                <wp:lineTo x="0" y="0"/>
+              </wp:wrapPolygon>
+            </wp:wrapTight>
+            <wp:docPr id="9" name="Image 9"/>
+            <wp:cNvGraphicFramePr>
+              <a:graphicFrameLocks xmlns:a="http://schemas.openxmlformats.org/drawingml/2006/main" noChangeAspect="1"/>
+            </wp:cNvGraphicFramePr>
+            <a:graphic xmlns:a="http://schemas.openxmlformats.org/drawingml/2006/main">
+              <a:graphicData uri="http://schemas.openxmlformats.org/drawingml/2006/picture">
+                <pic:pic xmlns:pic="http://schemas.openxmlformats.org/drawingml/2006/picture">
+                  <pic:nvPicPr>
+                    <pic:cNvPr id="1" name=""/>
+                    <pic:cNvPicPr/>
+                  </pic:nvPicPr>
+                  <pic:blipFill>
+                    <a:blip r:embed="rId15">
+                      <a:extLst>
+                        <a:ext uri="{28A0092B-C50C-407E-A947-70E740481C1C}">
+                          <a14:useLocalDpi xmlns:a14="http://schemas.microsoft.com/office/drawing/2010/main" val="0"/>
+                        </a:ext>
+                      </a:extLst>
+                    </a:blip>
+                    <a:stretch>
+                      <a:fillRect/>
+                    </a:stretch>
+                  </pic:blipFill>
+                  <pic:spPr>
+                    <a:xfrm>
+                      <a:off x="0" y="0"/>
+                      <a:ext cx="1440000" cy="1440000"/>
+                    </a:xfrm>
+                    <a:prstGeom prst="rect">
+                      <a:avLst/>
+                    </a:prstGeom>
+                  </pic:spPr>
+                </pic:pic>
+              </a:graphicData>
+            </a:graphic>
+            <wp14:sizeRelH relativeFrom="margin">
+              <wp14:pctWidth>0</wp14:pctWidth>
+            </wp14:sizeRelH>
+            <wp14:sizeRelV relativeFrom="margin">
+              <wp14:pctHeight>0</wp14:pctHeight>
+            </wp14:sizeRelV>
+          </wp:anchor>
+        </w:drawing>
+      </w:r>
+      <w:r>
+        <w:tab/>
+      </w:r>
+      <w:r>
+        <w:tab/>
+        <w:t xml:space="preserve">   8.</w:t>
+      </w:r>
+      <w:r>
+        <w:rPr>
+          <w:noProof/>
+        </w:rPr>
+        <w:t xml:space="preserve"> </w:t>
+      </w:r>
+      <w:r>
+        <w:rPr>
+          <w:noProof/>
+        </w:rPr>
+        <w:drawing>
+          <wp:anchor distT="0" distB="0" distL="114300" distR="114300" simplePos="0" relativeHeight="251656704" behindDoc="1" locked="0" layoutInCell="1" allowOverlap="1" wp14:anchorId="5A4AC024" wp14:editId="2A4A61CB">
+            <wp:simplePos x="0" y="0"/>
+            <wp:positionH relativeFrom="column">
+              <wp:posOffset>3470910</wp:posOffset>
+            </wp:positionH>
+            <wp:positionV relativeFrom="page">
+              <wp:posOffset>2833370</wp:posOffset>
+            </wp:positionV>
+            <wp:extent cx="1440000" cy="1440000"/>
+            <wp:effectExtent l="0" t="0" r="0" b="0"/>
+            <wp:wrapTight wrapText="bothSides">
+              <wp:wrapPolygon edited="0">
+                <wp:start x="0" y="0"/>
+                <wp:lineTo x="0" y="21438"/>
+                <wp:lineTo x="21438" y="21438"/>
+                <wp:lineTo x="21438" y="0"/>
+                <wp:lineTo x="0" y="0"/>
+              </wp:wrapPolygon>
+            </wp:wrapTight>
+            <wp:docPr id="11" name="Image 11"/>
+            <wp:cNvGraphicFramePr>
+              <a:graphicFrameLocks xmlns:a="http://schemas.openxmlformats.org/drawingml/2006/main" noChangeAspect="1"/>
+            </wp:cNvGraphicFramePr>
+            <a:graphic xmlns:a="http://schemas.openxmlformats.org/drawingml/2006/main">
+              <a:graphicData uri="http://schemas.openxmlformats.org/drawingml/2006/picture">
+                <pic:pic xmlns:pic="http://schemas.openxmlformats.org/drawingml/2006/picture">
+                  <pic:nvPicPr>
+                    <pic:cNvPr id="1" name=""/>
+                    <pic:cNvPicPr/>
+                  </pic:nvPicPr>
+                  <pic:blipFill>
+                    <a:blip r:embed="rId16">
+                      <a:extLst>
+                        <a:ext uri="{28A0092B-C50C-407E-A947-70E740481C1C}">
+                          <a14:useLocalDpi xmlns:a14="http://schemas.microsoft.com/office/drawing/2010/main" val="0"/>
+                        </a:ext>
+                      </a:extLst>
+                    </a:blip>
+                    <a:stretch>
+                      <a:fillRect/>
+                    </a:stretch>
+                  </pic:blipFill>
+                  <pic:spPr>
+                    <a:xfrm>
+                      <a:off x="0" y="0"/>
+                      <a:ext cx="1440000" cy="1440000"/>
+                    </a:xfrm>
+                    <a:prstGeom prst="rect">
+                      <a:avLst/>
+                    </a:prstGeom>
+                  </pic:spPr>
+                </pic:pic>
+              </a:graphicData>
+            </a:graphic>
+            <wp14:sizeRelH relativeFrom="margin">
+              <wp14:pctWidth>0</wp14:pctWidth>
+            </wp14:sizeRelH>
+            <wp14:sizeRelV relativeFrom="margin">
+              <wp14:pctHeight>0</wp14:pctHeight>
+            </wp14:sizeRelV>
+          </wp:anchor>
+        </w:drawing>
+      </w:r>
+    </w:p>
+    <w:p/>
+    <w:p/>
+    <w:p/>
+    <w:p/>
+    <w:p/>
+    <w:p/>
+    <w:p>
       <w:pPr>
         <w:jc w:val="both"/>
       </w:pPr>
@@ -1917,7 +2089,7 @@
         <w:pStyle w:val="Titre2"/>
         <w:ind w:left="708"/>
       </w:pPr>
-      <w:bookmarkStart w:id="2" w:name="_Toc60255452"/>
+      <w:bookmarkStart w:id="2" w:name="_Toc60323606"/>
       <w:r>
         <w:t>Question 2</w:t>
       </w:r>
@@ -2061,9 +2233,8 @@
         <w:rPr>
           <w:noProof/>
         </w:rPr>
-        <w:lastRenderedPageBreak/>
         <w:drawing>
-          <wp:anchor distT="0" distB="0" distL="114300" distR="114300" simplePos="0" relativeHeight="251665408" behindDoc="1" locked="0" layoutInCell="1" allowOverlap="1" wp14:anchorId="27E07BD8" wp14:editId="4209269F">
+          <wp:anchor distT="0" distB="0" distL="114300" distR="114300" simplePos="0" relativeHeight="251664896" behindDoc="1" locked="0" layoutInCell="1" allowOverlap="1" wp14:anchorId="27E07BD8" wp14:editId="029670C2">
             <wp:simplePos x="0" y="0"/>
             <wp:positionH relativeFrom="column">
               <wp:posOffset>-1905</wp:posOffset>
@@ -2094,7 +2265,7 @@
                     <pic:cNvPicPr/>
                   </pic:nvPicPr>
                   <pic:blipFill>
-                    <a:blip r:embed="rId15">
+                    <a:blip r:embed="rId17">
                       <a:extLst>
                         <a:ext uri="{28A0092B-C50C-407E-A947-70E740481C1C}">
                           <a14:useLocalDpi xmlns:a14="http://schemas.microsoft.com/office/drawing/2010/main" val="0"/>
@@ -2164,7 +2335,7 @@
         <w:pStyle w:val="Titre2"/>
         <w:ind w:left="708"/>
       </w:pPr>
-      <w:bookmarkStart w:id="3" w:name="_Toc60255453"/>
+      <w:bookmarkStart w:id="3" w:name="_Toc60323607"/>
       <w:r>
         <w:t>Question 3</w:t>
       </w:r>
@@ -2276,7 +2447,7 @@
           <w:noProof/>
         </w:rPr>
         <w:drawing>
-          <wp:inline distT="0" distB="0" distL="0" distR="0" wp14:anchorId="587596C9" wp14:editId="32267D27">
+          <wp:inline distT="0" distB="0" distL="0" distR="0" wp14:anchorId="587596C9" wp14:editId="607064F1">
             <wp:extent cx="3980952" cy="1180952"/>
             <wp:effectExtent l="0" t="0" r="635" b="635"/>
             <wp:docPr id="14" name="Image 2">
@@ -2305,7 +2476,7 @@
                     </pic:cNvPicPr>
                   </pic:nvPicPr>
                   <pic:blipFill>
-                    <a:blip r:embed="rId16"/>
+                    <a:blip r:embed="rId18"/>
                     <a:stretch>
                       <a:fillRect/>
                     </a:stretch>
@@ -2374,7 +2545,7 @@
           <w:noProof/>
         </w:rPr>
         <w:drawing>
-          <wp:anchor distT="0" distB="0" distL="114300" distR="114300" simplePos="0" relativeHeight="251657216" behindDoc="1" locked="0" layoutInCell="1" allowOverlap="1" wp14:anchorId="58E313A8" wp14:editId="3459C75E">
+          <wp:anchor distT="0" distB="0" distL="114300" distR="114300" simplePos="0" relativeHeight="251662848" behindDoc="1" locked="0" layoutInCell="1" allowOverlap="1" wp14:anchorId="58E313A8" wp14:editId="52DD60AC">
             <wp:simplePos x="0" y="0"/>
             <wp:positionH relativeFrom="column">
               <wp:posOffset>-572770</wp:posOffset>
@@ -2403,7 +2574,7 @@
             <wp:cNvGraphicFramePr/>
             <a:graphic xmlns:a="http://schemas.openxmlformats.org/drawingml/2006/main">
               <a:graphicData uri="http://schemas.openxmlformats.org/drawingml/2006/chart">
-                <c:chart xmlns:c="http://schemas.openxmlformats.org/drawingml/2006/chart" xmlns:r="http://schemas.openxmlformats.org/officeDocument/2006/relationships" r:id="rId17"/>
+                <c:chart xmlns:c="http://schemas.openxmlformats.org/drawingml/2006/chart" xmlns:r="http://schemas.openxmlformats.org/officeDocument/2006/relationships" r:id="rId19"/>
               </a:graphicData>
             </a:graphic>
             <wp14:sizeRelV relativeFrom="margin">
@@ -2487,11 +2658,240 @@
         <w:pStyle w:val="Titre2"/>
         <w:ind w:left="708"/>
       </w:pPr>
-      <w:bookmarkStart w:id="4" w:name="_Toc60255454"/>
+      <w:bookmarkStart w:id="4" w:name="_Toc60323608"/>
       <w:r>
         <w:t>Question 4</w:t>
       </w:r>
       <w:bookmarkEnd w:id="4"/>
+    </w:p>
+    <w:p/>
+    <w:p>
+      <w:pPr>
+        <w:jc w:val="both"/>
+      </w:pPr>
+      <w:r>
+        <w:tab/>
+        <w:t xml:space="preserve">Nous pouvons remarquer, dans la question précédente, que les 4 arbres ayant </w:t>
+      </w:r>
+      <w:r>
+        <w:t>une probabilité plus élevée</w:t>
+      </w:r>
+      <w:r>
+        <w:t xml:space="preserve"> d’apparaître possèdent tous l’arête 0-1 (l’arête en diagonale). </w:t>
+      </w:r>
+    </w:p>
+    <w:p>
+      <w:pPr>
+        <w:jc w:val="both"/>
+      </w:pPr>
+      <w:r>
+        <w:tab/>
+        <w:t xml:space="preserve">En regardant cette arête, on remarque qu’elle possède 4 arêtes voisines. Les arêtes voisines d’une arête « e » sont toutes les autres arêtes reliées aux </w:t>
+      </w:r>
+      <w:r>
+        <w:t xml:space="preserve">2 </w:t>
+      </w:r>
+      <w:r>
+        <w:t>sommets de l’arête « e ». Les autres arêtes du graphe</w:t>
+      </w:r>
+      <w:r>
+        <w:t xml:space="preserve"> G1</w:t>
+      </w:r>
+      <w:r>
+        <w:t xml:space="preserve"> possèdent quant à elles 3 arêtes voisines. Nous pouvons aussi noter que chaque arête du graphe </w:t>
+      </w:r>
+      <w:r>
+        <w:t>G1 a</w:t>
+      </w:r>
+      <w:r>
+        <w:t xml:space="preserve"> pour arête voisine l’arête 0-1. </w:t>
+      </w:r>
+    </w:p>
+    <w:p>
+      <w:pPr>
+        <w:ind w:firstLine="708"/>
+        <w:jc w:val="both"/>
+      </w:pPr>
+      <w:r>
+        <w:t>Par conséquent, lors de l’exécution de l’algorithme, la probabilité d’unir l’ensemble contenant l’arête 0-1 et un autre ensemble est donc beaucoup plus élevé</w:t>
+      </w:r>
+      <w:r>
+        <w:t>e</w:t>
+      </w:r>
+      <w:r>
+        <w:t>. C’est pour cela que les arbres couvrants possédant l’arête 0-1 ont une plus grande probabilité d’apparaître lors de l’exécution de l’algorithme.</w:t>
+      </w:r>
+    </w:p>
+    <w:p>
+      <w:pPr>
+        <w:jc w:val="both"/>
+      </w:pPr>
+      <w:r>
+        <w:tab/>
+        <w:t>Prenons pour comparaison le graphe G2</w:t>
+      </w:r>
+      <w:r>
+        <w:t xml:space="preserve"> suivant</w:t>
+      </w:r>
+      <w:r>
+        <w:t>, qui est le même graphe que le graphe G1 mais sans l’arête 0-1 :</w:t>
+      </w:r>
+    </w:p>
+    <w:p>
+      <w:pPr>
+        <w:jc w:val="center"/>
+      </w:pPr>
+      <w:r>
+        <w:lastRenderedPageBreak/>
+        <w:drawing>
+          <wp:inline distT="0" distB="0" distL="0" distR="0" wp14:anchorId="78129D01" wp14:editId="7D1E3315">
+            <wp:extent cx="2210108" cy="2210108"/>
+            <wp:effectExtent l="0" t="0" r="0" b="0"/>
+            <wp:docPr id="13" name="Image 13"/>
+            <wp:cNvGraphicFramePr>
+              <a:graphicFrameLocks xmlns:a="http://schemas.openxmlformats.org/drawingml/2006/main" noChangeAspect="1"/>
+            </wp:cNvGraphicFramePr>
+            <a:graphic xmlns:a="http://schemas.openxmlformats.org/drawingml/2006/main">
+              <a:graphicData uri="http://schemas.openxmlformats.org/drawingml/2006/picture">
+                <pic:pic xmlns:pic="http://schemas.openxmlformats.org/drawingml/2006/picture">
+                  <pic:nvPicPr>
+                    <pic:cNvPr id="1" name=""/>
+                    <pic:cNvPicPr/>
+                  </pic:nvPicPr>
+                  <pic:blipFill>
+                    <a:blip r:embed="rId20"/>
+                    <a:stretch>
+                      <a:fillRect/>
+                    </a:stretch>
+                  </pic:blipFill>
+                  <pic:spPr>
+                    <a:xfrm>
+                      <a:off x="0" y="0"/>
+                      <a:ext cx="2210108" cy="2210108"/>
+                    </a:xfrm>
+                    <a:prstGeom prst="rect">
+                      <a:avLst/>
+                    </a:prstGeom>
+                  </pic:spPr>
+                </pic:pic>
+              </a:graphicData>
+            </a:graphic>
+          </wp:inline>
+        </w:drawing>
+      </w:r>
+    </w:p>
+    <w:p>
+      <w:pPr>
+        <w:jc w:val="both"/>
+      </w:pPr>
+      <w:r>
+        <w:tab/>
+      </w:r>
+      <w:r>
+        <w:tab/>
+      </w:r>
+    </w:p>
+    <w:p>
+      <w:pPr>
+        <w:jc w:val="both"/>
+      </w:pPr>
+      <w:r>
+        <w:tab/>
+        <w:t>Pour ce graphe, nous pouvons obtenir 4 arbres couvrants différents (les 4 premiers arbres couvrants du graphe G1).</w:t>
+      </w:r>
+      <w:r>
+        <w:t xml:space="preserve"> Si nous exécutions l’algorithme de </w:t>
+      </w:r>
+      <w:proofErr w:type="spellStart"/>
+      <w:r>
+        <w:t>Kruskal</w:t>
+      </w:r>
+      <w:proofErr w:type="spellEnd"/>
+      <w:r>
+        <w:t xml:space="preserve"> un million de fois sur ce graphe, nous obtenons le résultat suivant :</w:t>
+      </w:r>
+    </w:p>
+    <w:p>
+      <w:pPr>
+        <w:jc w:val="both"/>
+      </w:pPr>
+    </w:p>
+    <w:p>
+      <w:pPr>
+        <w:jc w:val="center"/>
+      </w:pPr>
+      <w:r>
+        <w:rPr>
+          <w:noProof/>
+        </w:rPr>
+        <w:drawing>
+          <wp:inline distT="0" distB="0" distL="0" distR="0" wp14:anchorId="1ED50DDD" wp14:editId="6E818AAF">
+            <wp:extent cx="4733925" cy="647700"/>
+            <wp:effectExtent l="0" t="0" r="9525" b="0"/>
+            <wp:docPr id="23" name="Image 23"/>
+            <wp:cNvGraphicFramePr>
+              <a:graphicFrameLocks xmlns:a="http://schemas.openxmlformats.org/drawingml/2006/main" noChangeAspect="1"/>
+            </wp:cNvGraphicFramePr>
+            <a:graphic xmlns:a="http://schemas.openxmlformats.org/drawingml/2006/main">
+              <a:graphicData uri="http://schemas.openxmlformats.org/drawingml/2006/picture">
+                <pic:pic xmlns:pic="http://schemas.openxmlformats.org/drawingml/2006/picture">
+                  <pic:nvPicPr>
+                    <pic:cNvPr id="1" name=""/>
+                    <pic:cNvPicPr/>
+                  </pic:nvPicPr>
+                  <pic:blipFill>
+                    <a:blip r:embed="rId21"/>
+                    <a:stretch>
+                      <a:fillRect/>
+                    </a:stretch>
+                  </pic:blipFill>
+                  <pic:spPr>
+                    <a:xfrm>
+                      <a:off x="0" y="0"/>
+                      <a:ext cx="4733925" cy="647700"/>
+                    </a:xfrm>
+                    <a:prstGeom prst="rect">
+                      <a:avLst/>
+                    </a:prstGeom>
+                  </pic:spPr>
+                </pic:pic>
+              </a:graphicData>
+            </a:graphic>
+          </wp:inline>
+        </w:drawing>
+      </w:r>
+    </w:p>
+    <w:p>
+      <w:pPr>
+        <w:jc w:val="both"/>
+      </w:pPr>
+    </w:p>
+    <w:p>
+      <w:pPr>
+        <w:jc w:val="both"/>
+      </w:pPr>
+      <w:r>
+        <w:tab/>
+        <w:t>Pour le graphe G2, nous pouvons obtenir chaque arbre couvrant avec approximativement la même probabilité</w:t>
+      </w:r>
+      <w:r>
+        <w:t xml:space="preserve"> (</w:t>
+      </w:r>
+      <w:r>
+        <w:t>≈</w:t>
+      </w:r>
+      <w:r>
+        <w:t xml:space="preserve"> 25%) </w:t>
+      </w:r>
+      <w:r>
+        <w:t xml:space="preserve">. Ici, vu que l’on a enlevé l’arête 0-1, toutes les arêtes ont le même nombre d’arêtes voisines soit 2. Et donc la probabilité d’unir 2 ensembles lors de l’exécution de l’algorithme est la même </w:t>
+      </w:r>
+      <w:r>
+        <w:t>à chaque étape</w:t>
+      </w:r>
+      <w:r>
+        <w:t>.</w:t>
+      </w:r>
     </w:p>
     <w:p/>
     <w:p>
@@ -2499,7 +2899,7 @@
         <w:pStyle w:val="Titre2"/>
         <w:ind w:left="708"/>
       </w:pPr>
-      <w:bookmarkStart w:id="5" w:name="_Toc60255455"/>
+      <w:bookmarkStart w:id="5" w:name="_Toc60323609"/>
       <w:r>
         <w:t>Question 5</w:t>
       </w:r>
@@ -2539,7 +2939,7 @@
           <w:noProof/>
         </w:rPr>
         <w:drawing>
-          <wp:anchor distT="0" distB="0" distL="114300" distR="114300" simplePos="0" relativeHeight="251662336" behindDoc="1" locked="0" layoutInCell="1" allowOverlap="1" wp14:anchorId="6FC140E2" wp14:editId="0FB3EF16">
+          <wp:anchor distT="0" distB="0" distL="114300" distR="114300" simplePos="0" relativeHeight="251663872" behindDoc="1" locked="0" layoutInCell="1" allowOverlap="1" wp14:anchorId="6FC140E2" wp14:editId="11D27F47">
             <wp:simplePos x="0" y="0"/>
             <wp:positionH relativeFrom="column">
               <wp:posOffset>-170291</wp:posOffset>
@@ -2570,7 +2970,7 @@
                     <pic:cNvPicPr/>
                   </pic:nvPicPr>
                   <pic:blipFill>
-                    <a:blip r:embed="rId18">
+                    <a:blip r:embed="rId22">
                       <a:extLst>
                         <a:ext uri="{28A0092B-C50C-407E-A947-70E740481C1C}">
                           <a14:useLocalDpi xmlns:a14="http://schemas.microsoft.com/office/drawing/2010/main" val="0"/>
@@ -2627,19 +3027,7 @@
         <w:jc w:val="both"/>
       </w:pPr>
       <w:r>
-        <w:t>L’algorithme d</w:t>
-      </w:r>
-      <w:r>
-        <w:t xml:space="preserve">’Aldous-Broder </w:t>
-      </w:r>
-      <w:r>
-        <w:t>a été implémenté dans le fichier « </w:t>
-      </w:r>
-      <w:r>
-        <w:t>AldousBroder</w:t>
-      </w:r>
-      <w:r>
-        <w:t>.java ».</w:t>
+        <w:t>L’algorithme d’Aldous-Broder a été implémenté dans le fichier « AldousBroder.java ».</w:t>
       </w:r>
     </w:p>
     <w:p>
@@ -2657,22 +3045,7 @@
         </w:rPr>
       </w:pPr>
       <w:r>
-        <w:t>N</w:t>
-      </w:r>
-      <w:r>
-        <w:t xml:space="preserve">ous allons </w:t>
-      </w:r>
-      <w:r>
-        <w:t xml:space="preserve">maintenant </w:t>
-      </w:r>
-      <w:r>
-        <w:t>exécuter l’algorithme d</w:t>
-      </w:r>
-      <w:r>
-        <w:t xml:space="preserve">’Aldous-Broder </w:t>
-      </w:r>
-      <w:r>
-        <w:t>un million de fois sur le graphe G1 afin de voir la fréquence d’apparition de chaque arbre couvrant.</w:t>
+        <w:t>Nous allons maintenant exécuter l’algorithme d’Aldous-Broder un million de fois sur le graphe G1 afin de voir la fréquence d’apparition de chaque arbre couvrant.</w:t>
       </w:r>
       <w:r>
         <w:rPr>
@@ -2745,7 +3118,7 @@
           <w:noProof/>
         </w:rPr>
         <w:drawing>
-          <wp:inline distT="0" distB="0" distL="0" distR="0" wp14:anchorId="0FB4D6D0" wp14:editId="596AA1BF">
+          <wp:inline distT="0" distB="0" distL="0" distR="0" wp14:anchorId="0FB4D6D0" wp14:editId="536983A2">
             <wp:extent cx="4742857" cy="1190476"/>
             <wp:effectExtent l="0" t="0" r="635" b="0"/>
             <wp:docPr id="18" name="Image 1">
@@ -2774,7 +3147,7 @@
                     </pic:cNvPicPr>
                   </pic:nvPicPr>
                   <pic:blipFill>
-                    <a:blip r:embed="rId19"/>
+                    <a:blip r:embed="rId23"/>
                     <a:stretch>
                       <a:fillRect/>
                     </a:stretch>
@@ -2822,19 +3195,7 @@
         <w:t>sa proportion d’apparition</w:t>
       </w:r>
       <w:r>
-        <w:t xml:space="preserve"> en utilisant l’algorithme d</w:t>
-      </w:r>
-      <w:r>
-        <w:t>’Aldous-Broder</w:t>
-      </w:r>
-      <w:r>
-        <w:t xml:space="preserve">. Le graphique </w:t>
-      </w:r>
-      <w:r>
-        <w:t xml:space="preserve">suivant </w:t>
-      </w:r>
-      <w:r>
-        <w:t>représente la fréquence d’apparition de chaque arbre couvrant :</w:t>
+        <w:t xml:space="preserve"> en utilisant l’algorithme d’Aldous-Broder. Le graphique suivant représente la fréquence d’apparition de chaque arbre couvrant :</w:t>
       </w:r>
     </w:p>
     <w:p>
@@ -2847,7 +3208,7 @@
           <w:noProof/>
         </w:rPr>
         <w:drawing>
-          <wp:anchor distT="0" distB="0" distL="114300" distR="114300" simplePos="0" relativeHeight="251678720" behindDoc="1" locked="0" layoutInCell="1" allowOverlap="1" wp14:anchorId="059C0C52" wp14:editId="3942EC06">
+          <wp:anchor distT="0" distB="0" distL="114300" distR="114300" simplePos="0" relativeHeight="251665920" behindDoc="1" locked="0" layoutInCell="1" allowOverlap="1" wp14:anchorId="059C0C52" wp14:editId="11EBCA93">
             <wp:simplePos x="0" y="0"/>
             <wp:positionH relativeFrom="column">
               <wp:posOffset>-570230</wp:posOffset>
@@ -2876,7 +3237,7 @@
             <wp:cNvGraphicFramePr/>
             <a:graphic xmlns:a="http://schemas.openxmlformats.org/drawingml/2006/main">
               <a:graphicData uri="http://schemas.openxmlformats.org/drawingml/2006/chart">
-                <c:chart xmlns:c="http://schemas.openxmlformats.org/drawingml/2006/chart" xmlns:r="http://schemas.openxmlformats.org/officeDocument/2006/relationships" r:id="rId20"/>
+                <c:chart xmlns:c="http://schemas.openxmlformats.org/drawingml/2006/chart" xmlns:r="http://schemas.openxmlformats.org/officeDocument/2006/relationships" r:id="rId24"/>
               </a:graphicData>
             </a:graphic>
             <wp14:sizeRelH relativeFrom="margin">
@@ -2905,10 +3266,7 @@
       </w:pPr>
       <w:r>
         <w:lastRenderedPageBreak/>
-        <w:t xml:space="preserve">On peut voir sur ce graphique que les arbres couvrants </w:t>
-      </w:r>
-      <w:r>
-        <w:t>ont approximativement la même probabilité (</w:t>
+        <w:t>On peut voir sur ce graphique que les arbres couvrants ont approximativement la même probabilité (</w:t>
       </w:r>
       <w:r>
         <w:t>≈</w:t>
@@ -2938,7 +3296,7 @@
         <w:pStyle w:val="Titre2"/>
         <w:ind w:left="708"/>
       </w:pPr>
-      <w:bookmarkStart w:id="6" w:name="_Toc60255456"/>
+      <w:bookmarkStart w:id="6" w:name="_Toc60323610"/>
       <w:r>
         <w:t>Question 6</w:t>
       </w:r>
@@ -2996,7 +3354,7 @@
           <w:noProof/>
         </w:rPr>
         <w:drawing>
-          <wp:anchor distT="0" distB="0" distL="114300" distR="114300" simplePos="0" relativeHeight="251684864" behindDoc="1" locked="0" layoutInCell="1" allowOverlap="1" wp14:anchorId="34CAEE0E" wp14:editId="0C097F04">
+          <wp:anchor distT="0" distB="0" distL="114300" distR="114300" simplePos="0" relativeHeight="251666944" behindDoc="1" locked="0" layoutInCell="1" allowOverlap="1" wp14:anchorId="34CAEE0E" wp14:editId="1DC73263">
             <wp:simplePos x="0" y="0"/>
             <wp:positionH relativeFrom="column">
               <wp:posOffset>-2791</wp:posOffset>
@@ -3027,7 +3385,7 @@
                     <pic:cNvPicPr/>
                   </pic:nvPicPr>
                   <pic:blipFill>
-                    <a:blip r:embed="rId21">
+                    <a:blip r:embed="rId25">
                       <a:extLst>
                         <a:ext uri="{28A0092B-C50C-407E-A947-70E740481C1C}">
                           <a14:useLocalDpi xmlns:a14="http://schemas.microsoft.com/office/drawing/2010/main" val="0"/>
@@ -3079,19 +3437,7 @@
         <w:jc w:val="both"/>
       </w:pPr>
       <w:r>
-        <w:t xml:space="preserve">L’algorithme </w:t>
-      </w:r>
-      <w:r>
-        <w:t xml:space="preserve">de Wilson </w:t>
-      </w:r>
-      <w:r>
-        <w:t>a été implémenté dans le fichier « </w:t>
-      </w:r>
-      <w:r>
-        <w:t>Wilson</w:t>
-      </w:r>
-      <w:r>
-        <w:t>.java ».</w:t>
+        <w:t>L’algorithme de Wilson a été implémenté dans le fichier « Wilson.java ».</w:t>
       </w:r>
     </w:p>
     <w:p>
@@ -3109,13 +3455,7 @@
         </w:rPr>
       </w:pPr>
       <w:r>
-        <w:t xml:space="preserve">Nous allons maintenant exécuter l’algorithme </w:t>
-      </w:r>
-      <w:r>
-        <w:t>de Wilson</w:t>
-      </w:r>
-      <w:r>
-        <w:t xml:space="preserve"> un million de fois sur le graphe G1 afin de voir la fréquence d’apparition de chaque arbre couvrant.</w:t>
+        <w:t>Nous allons maintenant exécuter l’algorithme de Wilson un million de fois sur le graphe G1 afin de voir la fréquence d’apparition de chaque arbre couvrant.</w:t>
       </w:r>
       <w:r>
         <w:rPr>
@@ -3185,7 +3525,7 @@
           <w:noProof/>
         </w:rPr>
         <w:drawing>
-          <wp:inline distT="0" distB="0" distL="0" distR="0" wp14:anchorId="522222B7" wp14:editId="0FBA3DFC">
+          <wp:inline distT="0" distB="0" distL="0" distR="0" wp14:anchorId="522222B7" wp14:editId="7DE4B04A">
             <wp:extent cx="4676775" cy="1190625"/>
             <wp:effectExtent l="0" t="0" r="9525" b="9525"/>
             <wp:docPr id="21" name="Image 21"/>
@@ -3200,7 +3540,7 @@
                     <pic:cNvPicPr/>
                   </pic:nvPicPr>
                   <pic:blipFill>
-                    <a:blip r:embed="rId22"/>
+                    <a:blip r:embed="rId26"/>
                     <a:stretch>
                       <a:fillRect/>
                     </a:stretch>
@@ -3237,7 +3577,7 @@
           <w:noProof/>
         </w:rPr>
         <w:drawing>
-          <wp:anchor distT="0" distB="0" distL="114300" distR="114300" simplePos="0" relativeHeight="251699200" behindDoc="1" locked="0" layoutInCell="1" allowOverlap="1" wp14:anchorId="7DC88819" wp14:editId="13D04F52">
+          <wp:anchor distT="0" distB="0" distL="114300" distR="114300" simplePos="0" relativeHeight="251667968" behindDoc="1" locked="0" layoutInCell="1" allowOverlap="1" wp14:anchorId="7DC88819" wp14:editId="494C0D27">
             <wp:simplePos x="0" y="0"/>
             <wp:positionH relativeFrom="column">
               <wp:posOffset>-587375</wp:posOffset>
@@ -3266,7 +3606,7 @@
             <wp:cNvGraphicFramePr/>
             <a:graphic xmlns:a="http://schemas.openxmlformats.org/drawingml/2006/main">
               <a:graphicData uri="http://schemas.openxmlformats.org/drawingml/2006/chart">
-                <c:chart xmlns:c="http://schemas.openxmlformats.org/drawingml/2006/chart" xmlns:r="http://schemas.openxmlformats.org/officeDocument/2006/relationships" r:id="rId23"/>
+                <c:chart xmlns:c="http://schemas.openxmlformats.org/drawingml/2006/chart" xmlns:r="http://schemas.openxmlformats.org/officeDocument/2006/relationships" r:id="rId27"/>
               </a:graphicData>
             </a:graphic>
             <wp14:sizeRelH relativeFrom="margin">
@@ -3339,26 +3679,1146 @@
         <w:jc w:val="both"/>
       </w:pPr>
     </w:p>
+    <w:p>
+      <w:pPr>
+        <w:pStyle w:val="Titre2"/>
+        <w:ind w:left="708"/>
+      </w:pPr>
+      <w:bookmarkStart w:id="7" w:name="_Toc60323611"/>
+      <w:r>
+        <w:lastRenderedPageBreak/>
+        <w:t xml:space="preserve">Question </w:t>
+      </w:r>
+      <w:r>
+        <w:t>7</w:t>
+      </w:r>
+      <w:bookmarkEnd w:id="7"/>
+    </w:p>
+    <w:p>
+      <w:pPr>
+        <w:ind w:firstLine="708"/>
+        <w:jc w:val="both"/>
+      </w:pPr>
+    </w:p>
+    <w:p>
+      <w:pPr>
+        <w:ind w:firstLine="708"/>
+        <w:jc w:val="both"/>
+      </w:pPr>
+      <w:r>
+        <w:t xml:space="preserve">Dans cette question, il nous </w:t>
+      </w:r>
+      <w:r>
+        <w:t>est</w:t>
+      </w:r>
+      <w:r>
+        <w:t xml:space="preserve"> demandé d’écrire un algorithme qui crée un labyrinthe à partir des algorithmes de </w:t>
+      </w:r>
+      <w:proofErr w:type="spellStart"/>
+      <w:r>
+        <w:t>Kruskal</w:t>
+      </w:r>
+      <w:proofErr w:type="spellEnd"/>
+      <w:r>
+        <w:t xml:space="preserve"> et d’Aldous-Broder. Pour ce faire, nous allons utiliser 2 graphes :</w:t>
+      </w:r>
+    </w:p>
+    <w:p>
+      <w:pPr>
+        <w:pStyle w:val="Paragraphedeliste"/>
+        <w:numPr>
+          <w:ilvl w:val="0"/>
+          <w:numId w:val="2"/>
+        </w:numPr>
+        <w:jc w:val="both"/>
+      </w:pPr>
+      <w:r>
+        <w:t>Le premier sera un graphe où tous les sommets sont reliés avec leurs voisins et sur lequel on va exécuter un des 2 algorithmes pour trouver l’arbre couvrant du graphe.</w:t>
+      </w:r>
+    </w:p>
+    <w:p>
+      <w:pPr>
+        <w:pStyle w:val="Paragraphedeliste"/>
+        <w:numPr>
+          <w:ilvl w:val="0"/>
+          <w:numId w:val="2"/>
+        </w:numPr>
+        <w:jc w:val="both"/>
+      </w:pPr>
+      <w:r>
+        <w:t xml:space="preserve">Le deuxième sera le graphe qui représentera le labyrinthe et qui aura comme arête toutes les arêtes </w:t>
+      </w:r>
+      <w:r>
+        <w:t>utilisées</w:t>
+      </w:r>
+      <w:r>
+        <w:t xml:space="preserve"> dans l’arbre couvrant.</w:t>
+      </w:r>
+      <w:r>
+        <w:t xml:space="preserve"> Les sommets du graphe représenteront les cases du labyrinthe et les arêtes les murs entre les cases.</w:t>
+      </w:r>
+    </w:p>
+    <w:p>
+      <w:pPr>
+        <w:pStyle w:val="Paragraphedeliste"/>
+        <w:numPr>
+          <w:ilvl w:val="0"/>
+          <w:numId w:val="2"/>
+        </w:numPr>
+        <w:jc w:val="both"/>
+      </w:pPr>
+      <w:r>
+        <w:t>Chacun des 2 graphes aura le même nombre de sommets (N * N pour un labyrinthe de taille N).</w:t>
+      </w:r>
+    </w:p>
+    <w:p>
+      <w:pPr>
+        <w:pStyle w:val="Paragraphedeliste"/>
+        <w:jc w:val="both"/>
+      </w:pPr>
+    </w:p>
+    <w:p>
+      <w:pPr>
+        <w:ind w:firstLine="360"/>
+        <w:jc w:val="both"/>
+      </w:pPr>
+      <w:r>
+        <w:rPr>
+          <w:noProof/>
+        </w:rPr>
+        <w:drawing>
+          <wp:anchor distT="0" distB="0" distL="114300" distR="114300" simplePos="0" relativeHeight="251655680" behindDoc="1" locked="0" layoutInCell="1" allowOverlap="1" wp14:anchorId="23483B8A" wp14:editId="05A17E31">
+            <wp:simplePos x="0" y="0"/>
+            <wp:positionH relativeFrom="column">
+              <wp:posOffset>4445</wp:posOffset>
+            </wp:positionH>
+            <wp:positionV relativeFrom="paragraph">
+              <wp:posOffset>325120</wp:posOffset>
+            </wp:positionV>
+            <wp:extent cx="5760720" cy="1877695"/>
+            <wp:effectExtent l="0" t="0" r="0" b="0"/>
+            <wp:wrapTight wrapText="bothSides">
+              <wp:wrapPolygon edited="0">
+                <wp:start x="0" y="0"/>
+                <wp:lineTo x="0" y="21476"/>
+                <wp:lineTo x="21500" y="21476"/>
+                <wp:lineTo x="21500" y="0"/>
+                <wp:lineTo x="0" y="0"/>
+              </wp:wrapPolygon>
+            </wp:wrapTight>
+            <wp:docPr id="8" name="Image 8"/>
+            <wp:cNvGraphicFramePr>
+              <a:graphicFrameLocks xmlns:a="http://schemas.openxmlformats.org/drawingml/2006/main" noChangeAspect="1"/>
+            </wp:cNvGraphicFramePr>
+            <a:graphic xmlns:a="http://schemas.openxmlformats.org/drawingml/2006/main">
+              <a:graphicData uri="http://schemas.openxmlformats.org/drawingml/2006/picture">
+                <pic:pic xmlns:pic="http://schemas.openxmlformats.org/drawingml/2006/picture">
+                  <pic:nvPicPr>
+                    <pic:cNvPr id="1" name=""/>
+                    <pic:cNvPicPr/>
+                  </pic:nvPicPr>
+                  <pic:blipFill>
+                    <a:blip r:embed="rId28">
+                      <a:extLst>
+                        <a:ext uri="{28A0092B-C50C-407E-A947-70E740481C1C}">
+                          <a14:useLocalDpi xmlns:a14="http://schemas.microsoft.com/office/drawing/2010/main" val="0"/>
+                        </a:ext>
+                      </a:extLst>
+                    </a:blip>
+                    <a:stretch>
+                      <a:fillRect/>
+                    </a:stretch>
+                  </pic:blipFill>
+                  <pic:spPr>
+                    <a:xfrm>
+                      <a:off x="0" y="0"/>
+                      <a:ext cx="5760720" cy="1877695"/>
+                    </a:xfrm>
+                    <a:prstGeom prst="rect">
+                      <a:avLst/>
+                    </a:prstGeom>
+                  </pic:spPr>
+                </pic:pic>
+              </a:graphicData>
+            </a:graphic>
+          </wp:anchor>
+        </w:drawing>
+      </w:r>
+      <w:r>
+        <w:rPr>
+          <w:b/>
+          <w:bCs/>
+          <w:u w:val="single"/>
+        </w:rPr>
+        <w:t>Pseudo-algorithme</w:t>
+      </w:r>
+      <w:r>
+        <w:rPr>
+          <w:b/>
+          <w:bCs/>
+          <w:u w:val="single"/>
+        </w:rPr>
+        <w:t> :</w:t>
+      </w:r>
+    </w:p>
+    <w:p>
+      <w:pPr>
+        <w:ind w:firstLine="708"/>
+        <w:jc w:val="center"/>
+      </w:pPr>
+    </w:p>
+    <w:p>
+      <w:pPr>
+        <w:jc w:val="both"/>
+      </w:pPr>
+      <w:r>
+        <w:tab/>
+        <w:t>La création de labyrinthe a été implémenté dans le fichier « Labyrinthe.java ».</w:t>
+      </w:r>
+    </w:p>
     <w:p/>
     <w:p>
       <w:pPr>
+        <w:pStyle w:val="Titre2"/>
+        <w:ind w:left="708"/>
+      </w:pPr>
+      <w:bookmarkStart w:id="8" w:name="_Toc60323612"/>
+      <w:r>
+        <w:t xml:space="preserve">Question </w:t>
+      </w:r>
+      <w:r>
+        <w:t>8</w:t>
+      </w:r>
+      <w:bookmarkEnd w:id="8"/>
+    </w:p>
+    <w:p/>
+    <w:p>
+      <w:pPr>
+        <w:jc w:val="both"/>
+      </w:pPr>
+      <w:r>
+        <w:tab/>
+        <w:t>Nous allons maintenant comparer les 2 méthodes de génération de labyrinthe</w:t>
+      </w:r>
+      <w:r>
+        <w:t>s</w:t>
+      </w:r>
+      <w:r>
+        <w:t>. Nous allons comparer le nombre moyen de culs de sac et la distance moyenne entre l’entrée et la sortie pour ces 2 algorithmes. Dans notre implémentation</w:t>
+      </w:r>
+      <w:r>
+        <w:t>, comme on utilise un graphe pour représenter le labyrinthe, cela revient à :</w:t>
+      </w:r>
+    </w:p>
+    <w:p>
+      <w:pPr>
+        <w:pStyle w:val="Paragraphedeliste"/>
+        <w:numPr>
+          <w:ilvl w:val="0"/>
+          <w:numId w:val="2"/>
+        </w:numPr>
+        <w:jc w:val="both"/>
+      </w:pPr>
+      <w:r>
+        <w:t>Nombre de culs de sac : compter le nombre de sommets qui on</w:t>
+      </w:r>
+      <w:r>
+        <w:t>t</w:t>
+      </w:r>
+      <w:r>
+        <w:t xml:space="preserve"> une et une seule arête (sans compter l’entrée et la sortie).</w:t>
+      </w:r>
+    </w:p>
+    <w:p>
+      <w:pPr>
+        <w:pStyle w:val="Paragraphedeliste"/>
+        <w:numPr>
+          <w:ilvl w:val="0"/>
+          <w:numId w:val="2"/>
+        </w:numPr>
+        <w:jc w:val="both"/>
+      </w:pPr>
+      <w:r>
+        <w:t>Distance entre l’entrée et la sortie : le nombre de sommet entre le sommet « d’entrée » (sommet en bas à gauche) et le sommet de « sortie » (sommet en haut à droite). Pour la distance nous utilisons du « </w:t>
+      </w:r>
+      <w:proofErr w:type="spellStart"/>
+      <w:r>
+        <w:t>Backtracking</w:t>
+      </w:r>
+      <w:proofErr w:type="spellEnd"/>
+      <w:r>
+        <w:t> ».</w:t>
+      </w:r>
+    </w:p>
+    <w:p/>
+    <w:p>
+      <w:pPr>
+        <w:ind w:left="360" w:firstLine="348"/>
+        <w:jc w:val="both"/>
+      </w:pPr>
+      <w:r>
+        <w:rPr>
+          <w:noProof/>
+        </w:rPr>
+        <w:lastRenderedPageBreak/>
+        <w:drawing>
+          <wp:anchor distT="0" distB="0" distL="114300" distR="114300" simplePos="0" relativeHeight="251658752" behindDoc="1" locked="0" layoutInCell="1" allowOverlap="1" wp14:anchorId="39D7A95A" wp14:editId="1F72DC4B">
+            <wp:simplePos x="0" y="0"/>
+            <wp:positionH relativeFrom="column">
+              <wp:posOffset>-208915</wp:posOffset>
+            </wp:positionH>
+            <wp:positionV relativeFrom="paragraph">
+              <wp:posOffset>685165</wp:posOffset>
+            </wp:positionV>
+            <wp:extent cx="6177280" cy="2301240"/>
+            <wp:effectExtent l="0" t="0" r="0" b="0"/>
+            <wp:wrapTight wrapText="bothSides">
+              <wp:wrapPolygon edited="0">
+                <wp:start x="0" y="0"/>
+                <wp:lineTo x="0" y="21457"/>
+                <wp:lineTo x="21582" y="21457"/>
+                <wp:lineTo x="21582" y="0"/>
+                <wp:lineTo x="0" y="0"/>
+              </wp:wrapPolygon>
+            </wp:wrapTight>
+            <wp:docPr id="10" name="Graphique 10">
+              <a:extLst xmlns:a="http://schemas.openxmlformats.org/drawingml/2006/main">
+                <a:ext uri="{FF2B5EF4-FFF2-40B4-BE49-F238E27FC236}">
+                  <a16:creationId xmlns:a16="http://schemas.microsoft.com/office/drawing/2014/main" id="{4B40E97A-8DC4-4418-99DD-455A2715DD66}"/>
+                </a:ext>
+              </a:extLst>
+            </wp:docPr>
+            <wp:cNvGraphicFramePr/>
+            <a:graphic xmlns:a="http://schemas.openxmlformats.org/drawingml/2006/main">
+              <a:graphicData uri="http://schemas.openxmlformats.org/drawingml/2006/chart">
+                <c:chart xmlns:c="http://schemas.openxmlformats.org/drawingml/2006/chart" xmlns:r="http://schemas.openxmlformats.org/officeDocument/2006/relationships" r:id="rId29"/>
+              </a:graphicData>
+            </a:graphic>
+            <wp14:sizeRelH relativeFrom="margin">
+              <wp14:pctWidth>0</wp14:pctWidth>
+            </wp14:sizeRelH>
+          </wp:anchor>
+        </w:drawing>
+      </w:r>
+      <w:r>
+        <w:t xml:space="preserve">Nous avons effectué 5 essais où nous générons 1000 labyrinthes de taille 20*20 avec l’algorithme de </w:t>
+      </w:r>
+      <w:proofErr w:type="spellStart"/>
+      <w:r>
+        <w:t>Kruskal</w:t>
+      </w:r>
+      <w:proofErr w:type="spellEnd"/>
+      <w:r>
+        <w:t xml:space="preserve"> et l’algorithme d’Aldous-Broder. Pour ces 5 essais nous obtenons les résultats suivants :</w:t>
+      </w:r>
+    </w:p>
+    <w:p>
+      <w:pPr>
+        <w:ind w:left="360" w:firstLine="348"/>
+      </w:pPr>
+      <w:r>
+        <w:rPr>
+          <w:noProof/>
+        </w:rPr>
+        <w:drawing>
+          <wp:anchor distT="0" distB="0" distL="114300" distR="114300" simplePos="0" relativeHeight="251661824" behindDoc="1" locked="0" layoutInCell="1" allowOverlap="1" wp14:anchorId="3C348D38" wp14:editId="1479EF75">
+            <wp:simplePos x="0" y="0"/>
+            <wp:positionH relativeFrom="column">
+              <wp:posOffset>-219075</wp:posOffset>
+            </wp:positionH>
+            <wp:positionV relativeFrom="paragraph">
+              <wp:posOffset>183515</wp:posOffset>
+            </wp:positionV>
+            <wp:extent cx="6197600" cy="2302510"/>
+            <wp:effectExtent l="0" t="0" r="0" b="0"/>
+            <wp:wrapTight wrapText="bothSides">
+              <wp:wrapPolygon edited="0">
+                <wp:start x="0" y="0"/>
+                <wp:lineTo x="0" y="21445"/>
+                <wp:lineTo x="21578" y="21445"/>
+                <wp:lineTo x="21578" y="0"/>
+                <wp:lineTo x="0" y="0"/>
+              </wp:wrapPolygon>
+            </wp:wrapTight>
+            <wp:docPr id="12" name="Graphique 12">
+              <a:extLst xmlns:a="http://schemas.openxmlformats.org/drawingml/2006/main">
+                <a:ext uri="{FF2B5EF4-FFF2-40B4-BE49-F238E27FC236}">
+                  <a16:creationId xmlns:a16="http://schemas.microsoft.com/office/drawing/2014/main" id="{BBACCDA2-E864-489E-9A84-68E94B3483E4}"/>
+                </a:ext>
+              </a:extLst>
+            </wp:docPr>
+            <wp:cNvGraphicFramePr/>
+            <a:graphic xmlns:a="http://schemas.openxmlformats.org/drawingml/2006/main">
+              <a:graphicData uri="http://schemas.openxmlformats.org/drawingml/2006/chart">
+                <c:chart xmlns:c="http://schemas.openxmlformats.org/drawingml/2006/chart" xmlns:r="http://schemas.openxmlformats.org/officeDocument/2006/relationships" r:id="rId30"/>
+              </a:graphicData>
+            </a:graphic>
+            <wp14:sizeRelH relativeFrom="margin">
+              <wp14:pctWidth>0</wp14:pctWidth>
+            </wp14:sizeRelH>
+          </wp:anchor>
+        </w:drawing>
+      </w:r>
+    </w:p>
+    <w:p/>
+    <w:p>
+      <w:pPr>
+        <w:jc w:val="both"/>
+      </w:pPr>
+      <w:r>
+        <w:tab/>
+        <w:t>Sur ces graphiques, nous pouvons voir que</w:t>
+      </w:r>
+      <w:r>
+        <w:t> :</w:t>
+      </w:r>
+    </w:p>
+    <w:p>
+      <w:pPr>
+        <w:pStyle w:val="Paragraphedeliste"/>
+        <w:numPr>
+          <w:ilvl w:val="0"/>
+          <w:numId w:val="2"/>
+        </w:numPr>
+        <w:jc w:val="both"/>
+      </w:pPr>
+      <w:r>
+        <w:t xml:space="preserve">L’algorithme de </w:t>
+      </w:r>
+      <w:proofErr w:type="spellStart"/>
+      <w:r>
+        <w:t>Kruskal</w:t>
+      </w:r>
+      <w:proofErr w:type="spellEnd"/>
+      <w:r>
+        <w:t xml:space="preserve"> génère plus de culs de sac que l’algorithme d’Aldous-Broder.</w:t>
+      </w:r>
+    </w:p>
+    <w:p>
+      <w:pPr>
+        <w:pStyle w:val="Paragraphedeliste"/>
+        <w:numPr>
+          <w:ilvl w:val="0"/>
+          <w:numId w:val="2"/>
+        </w:numPr>
+        <w:jc w:val="both"/>
+      </w:pPr>
+      <w:r>
+        <w:t xml:space="preserve">La distance entre l’entrée et la sortie du labyrinthe est beaucoup plus grande pour l’algorithme d’Aldous-Broder que pour l’algorithme de </w:t>
+      </w:r>
+      <w:proofErr w:type="spellStart"/>
+      <w:r>
+        <w:t>Kruskal</w:t>
+      </w:r>
+      <w:proofErr w:type="spellEnd"/>
+      <w:r>
+        <w:t>.</w:t>
+      </w:r>
+    </w:p>
+    <w:p>
+      <w:pPr>
+        <w:jc w:val="both"/>
+      </w:pPr>
+    </w:p>
+    <w:p>
+      <w:pPr>
+        <w:ind w:firstLine="708"/>
+        <w:jc w:val="both"/>
+      </w:pPr>
+      <w:r>
+        <w:t xml:space="preserve">En résumé, utilisé l’algorithme de </w:t>
+      </w:r>
+      <w:proofErr w:type="spellStart"/>
+      <w:r>
+        <w:t>Kruskal</w:t>
+      </w:r>
+      <w:proofErr w:type="spellEnd"/>
+      <w:r>
+        <w:t xml:space="preserve"> permettra d’avoir des labyrinthes avec une plus courte distance entre l’entrée et la sortie mais avec plus de culs de sac, tandis qu’utilisé l’algorithme d’Aldous-Broder permettra d’avoir des labyrinthes avec moins de culs de sac mais une plus grande distance entre l’entrée et la sortie.</w:t>
+      </w:r>
+    </w:p>
+    <w:p>
+      <w:pPr>
+        <w:ind w:firstLine="708"/>
+        <w:jc w:val="both"/>
+      </w:pPr>
+    </w:p>
+    <w:p>
+      <w:pPr>
+        <w:ind w:firstLine="708"/>
+        <w:jc w:val="both"/>
+      </w:pPr>
+    </w:p>
+    <w:p>
+      <w:pPr>
         <w:pStyle w:val="Titre1"/>
       </w:pPr>
-      <w:bookmarkStart w:id="7" w:name="_Toc60255457"/>
+      <w:bookmarkStart w:id="9" w:name="_Toc60323613"/>
       <w:r>
         <w:lastRenderedPageBreak/>
         <w:t>Sources</w:t>
       </w:r>
-      <w:bookmarkEnd w:id="7"/>
+      <w:bookmarkEnd w:id="9"/>
+    </w:p>
+    <w:p/>
+    <w:p>
+      <w:r>
+        <w:tab/>
+        <w:t xml:space="preserve">Nous avons réalisé le projet en utilisant </w:t>
+      </w:r>
+      <w:r>
+        <w:t>J</w:t>
+      </w:r>
+      <w:r>
+        <w:t>ava et les classes fournies :</w:t>
+      </w:r>
+    </w:p>
+    <w:p>
+      <w:pPr>
+        <w:pStyle w:val="Paragraphedeliste"/>
+        <w:numPr>
+          <w:ilvl w:val="0"/>
+          <w:numId w:val="2"/>
+        </w:numPr>
+        <w:jc w:val="both"/>
+      </w:pPr>
+      <w:r>
+        <w:t xml:space="preserve">Classe </w:t>
+      </w:r>
+      <w:r>
+        <w:rPr>
+          <w:b/>
+          <w:bCs/>
+        </w:rPr>
+        <w:t>Graph</w:t>
+      </w:r>
+      <w:r>
+        <w:t> : ajout de 2 méthodes :</w:t>
+      </w:r>
+    </w:p>
+    <w:p>
+      <w:pPr>
+        <w:pStyle w:val="Paragraphedeliste"/>
+        <w:numPr>
+          <w:ilvl w:val="1"/>
+          <w:numId w:val="2"/>
+        </w:numPr>
+        <w:jc w:val="both"/>
+      </w:pPr>
+      <w:r>
+        <w:t>Méthode « </w:t>
+      </w:r>
+      <w:proofErr w:type="spellStart"/>
+      <w:r>
+        <w:t>resetArbreCouvrant</w:t>
+      </w:r>
+      <w:proofErr w:type="spellEnd"/>
+      <w:r>
+        <w:t> » qui réinitialise l’arbre couvrant du graphe.</w:t>
+      </w:r>
+    </w:p>
+    <w:p>
+      <w:pPr>
+        <w:pStyle w:val="Paragraphedeliste"/>
+        <w:numPr>
+          <w:ilvl w:val="1"/>
+          <w:numId w:val="2"/>
+        </w:numPr>
+        <w:jc w:val="both"/>
+      </w:pPr>
+      <w:r>
+        <w:t>Méthode « </w:t>
+      </w:r>
+      <w:proofErr w:type="spellStart"/>
+      <w:r>
+        <w:t>aretesArbresCouvrant</w:t>
+      </w:r>
+      <w:proofErr w:type="spellEnd"/>
+      <w:r>
+        <w:t> » qui renvoie toutes les arêtes utilisées dans l’arbre couvrant.</w:t>
+      </w:r>
+    </w:p>
+    <w:p>
+      <w:pPr>
+        <w:pStyle w:val="Paragraphedeliste"/>
+        <w:numPr>
+          <w:ilvl w:val="0"/>
+          <w:numId w:val="2"/>
+        </w:numPr>
+        <w:jc w:val="both"/>
+      </w:pPr>
+      <w:r>
+        <w:t xml:space="preserve">Classe </w:t>
+      </w:r>
+      <w:r>
+        <w:rPr>
+          <w:b/>
+          <w:bCs/>
+        </w:rPr>
+        <w:t>Edge </w:t>
+      </w:r>
+      <w:r>
+        <w:t>: ajout de la méthode « </w:t>
+      </w:r>
+      <w:proofErr w:type="spellStart"/>
+      <w:r>
+        <w:t>equals</w:t>
+      </w:r>
+      <w:proofErr w:type="spellEnd"/>
+      <w:r>
+        <w:t xml:space="preserve"> » qui indique pour 2 sommets u et v si l’arête </w:t>
+      </w:r>
+      <w:r>
+        <w:t>est égale à l’arête (u -&gt; v).</w:t>
+      </w:r>
+    </w:p>
+    <w:p>
+      <w:pPr>
+        <w:pStyle w:val="Paragraphedeliste"/>
+        <w:numPr>
+          <w:ilvl w:val="0"/>
+          <w:numId w:val="2"/>
+        </w:numPr>
+        <w:jc w:val="both"/>
+      </w:pPr>
+      <w:r>
+        <w:t xml:space="preserve">Classe </w:t>
+      </w:r>
+      <w:proofErr w:type="spellStart"/>
+      <w:r>
+        <w:rPr>
+          <w:b/>
+          <w:bCs/>
+        </w:rPr>
+        <w:t>Kruskal</w:t>
+      </w:r>
+      <w:proofErr w:type="spellEnd"/>
+      <w:r>
+        <w:rPr>
+          <w:b/>
+          <w:bCs/>
+        </w:rPr>
+        <w:t> </w:t>
+      </w:r>
+      <w:r>
+        <w:t xml:space="preserve">: implémentation de l’algorithme de </w:t>
+      </w:r>
+      <w:proofErr w:type="spellStart"/>
+      <w:r>
+        <w:t>Kruskal</w:t>
+      </w:r>
+      <w:proofErr w:type="spellEnd"/>
+      <w:r>
+        <w:t> :</w:t>
+      </w:r>
+    </w:p>
+    <w:p>
+      <w:pPr>
+        <w:pStyle w:val="Paragraphedeliste"/>
+        <w:numPr>
+          <w:ilvl w:val="1"/>
+          <w:numId w:val="2"/>
+        </w:numPr>
+        <w:jc w:val="both"/>
+      </w:pPr>
+      <w:r>
+        <w:t>Méthode « </w:t>
+      </w:r>
+      <w:proofErr w:type="spellStart"/>
+      <w:r>
+        <w:t>arbreCouvrant</w:t>
+      </w:r>
+      <w:proofErr w:type="spellEnd"/>
+      <w:r>
+        <w:t> » qui trouve</w:t>
+      </w:r>
+      <w:r>
+        <w:t>,</w:t>
+      </w:r>
+      <w:r>
+        <w:t xml:space="preserve"> pour un graphe donné, un de ses arbres couvrant avec l’algorithme de </w:t>
+      </w:r>
+      <w:proofErr w:type="spellStart"/>
+      <w:r>
+        <w:t>Kruskal</w:t>
+      </w:r>
+      <w:proofErr w:type="spellEnd"/>
+      <w:r>
+        <w:t>.</w:t>
+      </w:r>
+    </w:p>
+    <w:p>
+      <w:pPr>
+        <w:pStyle w:val="Paragraphedeliste"/>
+        <w:numPr>
+          <w:ilvl w:val="1"/>
+          <w:numId w:val="2"/>
+        </w:numPr>
+        <w:jc w:val="both"/>
+      </w:pPr>
+      <w:r>
+        <w:t xml:space="preserve">Méthode « testG1 » qui permet de tester N fois l’algorithme de </w:t>
+      </w:r>
+      <w:proofErr w:type="spellStart"/>
+      <w:r>
+        <w:t>Kruskal</w:t>
+      </w:r>
+      <w:proofErr w:type="spellEnd"/>
+      <w:r>
+        <w:t xml:space="preserve"> sur le graphe G1.</w:t>
+      </w:r>
+    </w:p>
+    <w:p>
+      <w:pPr>
+        <w:pStyle w:val="Paragraphedeliste"/>
+        <w:numPr>
+          <w:ilvl w:val="1"/>
+          <w:numId w:val="2"/>
+        </w:numPr>
+        <w:jc w:val="both"/>
+      </w:pPr>
+      <w:r>
+        <w:t xml:space="preserve">Méthode « testG2 » qui permet de tester N fois l’algorithme de </w:t>
+      </w:r>
+      <w:proofErr w:type="spellStart"/>
+      <w:r>
+        <w:t>Kruskal</w:t>
+      </w:r>
+      <w:proofErr w:type="spellEnd"/>
+      <w:r>
+        <w:t xml:space="preserve"> sur le graphe G2.</w:t>
+      </w:r>
+    </w:p>
+    <w:p>
+      <w:pPr>
+        <w:pStyle w:val="Paragraphedeliste"/>
+        <w:numPr>
+          <w:ilvl w:val="0"/>
+          <w:numId w:val="2"/>
+        </w:numPr>
+        <w:jc w:val="both"/>
+      </w:pPr>
+      <w:r>
+        <w:t xml:space="preserve">Classe </w:t>
+      </w:r>
+      <w:proofErr w:type="spellStart"/>
+      <w:r>
+        <w:rPr>
+          <w:b/>
+          <w:bCs/>
+        </w:rPr>
+        <w:t>AldousBroder</w:t>
+      </w:r>
+      <w:proofErr w:type="spellEnd"/>
+      <w:r>
+        <w:t> : implémentation de l’algorithme d’Aldous-Broder :</w:t>
+      </w:r>
+    </w:p>
+    <w:p>
+      <w:pPr>
+        <w:pStyle w:val="Paragraphedeliste"/>
+        <w:numPr>
+          <w:ilvl w:val="1"/>
+          <w:numId w:val="2"/>
+        </w:numPr>
+        <w:jc w:val="both"/>
+      </w:pPr>
+      <w:r>
+        <w:t>Méthode « </w:t>
+      </w:r>
+      <w:proofErr w:type="spellStart"/>
+      <w:r>
+        <w:t>arbreCouvrant</w:t>
+      </w:r>
+      <w:proofErr w:type="spellEnd"/>
+      <w:r>
+        <w:t> » qui trouve</w:t>
+      </w:r>
+      <w:r>
+        <w:t>,</w:t>
+      </w:r>
+      <w:r>
+        <w:t xml:space="preserve"> pour un graphe donné, un de ses arbres couvrant avec l’algorithme</w:t>
+      </w:r>
+      <w:r>
+        <w:t xml:space="preserve"> d’Aldous-Broder</w:t>
+      </w:r>
+      <w:r>
+        <w:t>.</w:t>
+      </w:r>
+    </w:p>
+    <w:p>
+      <w:pPr>
+        <w:pStyle w:val="Paragraphedeliste"/>
+        <w:numPr>
+          <w:ilvl w:val="1"/>
+          <w:numId w:val="2"/>
+        </w:numPr>
+        <w:jc w:val="both"/>
+      </w:pPr>
+      <w:r>
+        <w:t xml:space="preserve">Méthode « testG1 » qui permet de tester N fois l’algorithme </w:t>
+      </w:r>
+      <w:r>
+        <w:t xml:space="preserve">d’Aldous-Broder </w:t>
+      </w:r>
+      <w:r>
+        <w:t>sur le graphe G1.</w:t>
+      </w:r>
+    </w:p>
+    <w:p>
+      <w:pPr>
+        <w:pStyle w:val="Paragraphedeliste"/>
+        <w:numPr>
+          <w:ilvl w:val="0"/>
+          <w:numId w:val="2"/>
+        </w:numPr>
+        <w:jc w:val="both"/>
+      </w:pPr>
+      <w:r>
+        <w:t xml:space="preserve">Classe </w:t>
+      </w:r>
+      <w:r>
+        <w:rPr>
+          <w:b/>
+          <w:bCs/>
+        </w:rPr>
+        <w:t>Wilson</w:t>
+      </w:r>
+      <w:r>
+        <w:t> : implémentation de l’algorithme de Wilson :</w:t>
+      </w:r>
+    </w:p>
+    <w:p>
+      <w:pPr>
+        <w:pStyle w:val="Paragraphedeliste"/>
+        <w:numPr>
+          <w:ilvl w:val="1"/>
+          <w:numId w:val="2"/>
+        </w:numPr>
+        <w:jc w:val="both"/>
+      </w:pPr>
+      <w:r>
+        <w:t>Méthode « </w:t>
+      </w:r>
+      <w:proofErr w:type="spellStart"/>
+      <w:r>
+        <w:t>arbreCouvrant</w:t>
+      </w:r>
+      <w:proofErr w:type="spellEnd"/>
+      <w:r>
+        <w:t> » qui trouve</w:t>
+      </w:r>
+      <w:r>
+        <w:t>,</w:t>
+      </w:r>
+      <w:r>
+        <w:t xml:space="preserve"> pour un graphe donné, un de ses arbres couvrant avec l’algorithme d</w:t>
+      </w:r>
+      <w:r>
+        <w:t>e Wilson</w:t>
+      </w:r>
+      <w:r>
+        <w:t>.</w:t>
+      </w:r>
+    </w:p>
+    <w:p>
+      <w:pPr>
+        <w:pStyle w:val="Paragraphedeliste"/>
+        <w:numPr>
+          <w:ilvl w:val="1"/>
+          <w:numId w:val="2"/>
+        </w:numPr>
+        <w:jc w:val="both"/>
+      </w:pPr>
+      <w:r>
+        <w:t xml:space="preserve">Méthode « testG1 » qui permet de tester N fois l’algorithme </w:t>
+      </w:r>
+      <w:r>
+        <w:t xml:space="preserve">de </w:t>
+      </w:r>
+      <w:proofErr w:type="spellStart"/>
+      <w:r>
+        <w:t>wilson</w:t>
+      </w:r>
+      <w:proofErr w:type="spellEnd"/>
+      <w:r>
+        <w:t xml:space="preserve"> sur le graphe G1.</w:t>
+      </w:r>
+    </w:p>
+    <w:p>
+      <w:pPr>
+        <w:pStyle w:val="Paragraphedeliste"/>
+        <w:numPr>
+          <w:ilvl w:val="0"/>
+          <w:numId w:val="2"/>
+        </w:numPr>
+        <w:jc w:val="both"/>
+      </w:pPr>
+      <w:r>
+        <w:t xml:space="preserve">Classe </w:t>
+      </w:r>
+      <w:r>
+        <w:rPr>
+          <w:b/>
+          <w:bCs/>
+        </w:rPr>
+        <w:t>Labyrinthe :</w:t>
+      </w:r>
+      <w:r>
+        <w:t xml:space="preserve"> création de labyrinthe :</w:t>
+      </w:r>
+    </w:p>
+    <w:p>
+      <w:pPr>
+        <w:pStyle w:val="Paragraphedeliste"/>
+        <w:numPr>
+          <w:ilvl w:val="1"/>
+          <w:numId w:val="2"/>
+        </w:numPr>
+        <w:jc w:val="both"/>
+      </w:pPr>
+      <w:r>
+        <w:t>Méthode « </w:t>
+      </w:r>
+      <w:proofErr w:type="spellStart"/>
+      <w:r>
+        <w:t>lancerTest</w:t>
+      </w:r>
+      <w:proofErr w:type="spellEnd"/>
+      <w:r>
+        <w:t> » qui permet de lancer le test du nombre de culs de sac et de la distance entrée/sortie.</w:t>
+      </w:r>
+    </w:p>
+    <w:p>
+      <w:pPr>
+        <w:pStyle w:val="Paragraphedeliste"/>
+        <w:numPr>
+          <w:ilvl w:val="0"/>
+          <w:numId w:val="2"/>
+        </w:numPr>
+        <w:jc w:val="both"/>
+      </w:pPr>
+      <w:r>
+        <w:t xml:space="preserve">Classe </w:t>
+      </w:r>
+      <w:proofErr w:type="spellStart"/>
+      <w:r>
+        <w:rPr>
+          <w:b/>
+          <w:bCs/>
+        </w:rPr>
+        <w:t>TestLabyrinthe</w:t>
+      </w:r>
+      <w:proofErr w:type="spellEnd"/>
+      <w:r>
+        <w:rPr>
+          <w:b/>
+          <w:bCs/>
+        </w:rPr>
+        <w:t> </w:t>
+      </w:r>
+      <w:r>
+        <w:t>: classe de test du labyrinthe :</w:t>
+      </w:r>
+    </w:p>
+    <w:p>
+      <w:pPr>
+        <w:pStyle w:val="Paragraphedeliste"/>
+        <w:numPr>
+          <w:ilvl w:val="1"/>
+          <w:numId w:val="2"/>
+        </w:numPr>
+        <w:jc w:val="both"/>
+      </w:pPr>
+      <w:r>
+        <w:t>Méthode « </w:t>
+      </w:r>
+      <w:proofErr w:type="spellStart"/>
+      <w:r>
+        <w:t>lancerTest</w:t>
+      </w:r>
+      <w:proofErr w:type="spellEnd"/>
+      <w:r>
+        <w:t> » qui permet d’effectuer N générations de labyrinthe</w:t>
+      </w:r>
+      <w:r>
+        <w:t>s</w:t>
+      </w:r>
+      <w:r>
+        <w:t xml:space="preserve"> de taille t*t et de comparer les résultats entre l’algorithme de </w:t>
+      </w:r>
+      <w:proofErr w:type="spellStart"/>
+      <w:r>
+        <w:t>Kruskal</w:t>
+      </w:r>
+      <w:proofErr w:type="spellEnd"/>
+      <w:r>
+        <w:t xml:space="preserve"> et l’algorithme d’Aldous-Broder.</w:t>
+      </w:r>
+    </w:p>
+    <w:p>
+      <w:pPr>
+        <w:pStyle w:val="Paragraphedeliste"/>
+        <w:numPr>
+          <w:ilvl w:val="0"/>
+          <w:numId w:val="2"/>
+        </w:numPr>
+        <w:jc w:val="both"/>
+      </w:pPr>
+      <w:r>
+        <w:t xml:space="preserve">Classe </w:t>
+      </w:r>
+      <w:proofErr w:type="spellStart"/>
+      <w:r>
+        <w:rPr>
+          <w:b/>
+          <w:bCs/>
+        </w:rPr>
+        <w:t>JPanelLabyrinthe</w:t>
+      </w:r>
+      <w:proofErr w:type="spellEnd"/>
+      <w:r>
+        <w:rPr>
+          <w:b/>
+          <w:bCs/>
+        </w:rPr>
+        <w:t> </w:t>
+      </w:r>
+      <w:r>
+        <w:t>: classe qui affiche le labyrinthe.</w:t>
+      </w:r>
+    </w:p>
+    <w:p>
+      <w:pPr>
+        <w:pStyle w:val="Paragraphedeliste"/>
+        <w:numPr>
+          <w:ilvl w:val="0"/>
+          <w:numId w:val="2"/>
+        </w:numPr>
+        <w:jc w:val="both"/>
+      </w:pPr>
+      <w:r>
+        <w:t xml:space="preserve">Classe </w:t>
+      </w:r>
+      <w:r>
+        <w:rPr>
+          <w:b/>
+          <w:bCs/>
+        </w:rPr>
+        <w:t>Main </w:t>
+      </w:r>
+      <w:r>
+        <w:t>: lance la génération d’un labyrinthe et l’affiche le labyrinthe dans une fenêtre.</w:t>
+      </w:r>
+    </w:p>
+    <w:p>
+      <w:pPr>
+        <w:ind w:left="1080"/>
+      </w:pPr>
     </w:p>
     <w:sectPr>
+      <w:footerReference w:type="default" r:id="rId31"/>
       <w:pgSz w:w="11906" w:h="16838"/>
       <w:pgMar w:top="1417" w:right="1417" w:bottom="1417" w:left="1417" w:header="708" w:footer="708" w:gutter="0"/>
       <w:cols w:space="708"/>
+      <w:titlePg/>
       <w:docGrid w:linePitch="360"/>
     </w:sectPr>
   </w:body>
 </w:document>
+</file>
+
+<file path=word/endnotes.xml><?xml version="1.0" encoding="utf-8"?>
+<w:endnotes xmlns:wpc="http://schemas.microsoft.com/office/word/2010/wordprocessingCanvas" xmlns:cx="http://schemas.microsoft.com/office/drawing/2014/chartex" xmlns:cx1="http://schemas.microsoft.com/office/drawing/2015/9/8/chartex" xmlns:cx2="http://schemas.microsoft.com/office/drawing/2015/10/21/chartex" xmlns:cx3="http://schemas.microsoft.com/office/drawing/2016/5/9/chartex" xmlns:cx4="http://schemas.microsoft.com/office/drawing/2016/5/10/chartex" xmlns:cx5="http://schemas.microsoft.com/office/drawing/2016/5/11/chartex" xmlns:cx6="http://schemas.microsoft.com/office/drawing/2016/5/12/chartex" xmlns:cx7="http://schemas.microsoft.com/office/drawing/2016/5/13/chartex" xmlns:cx8="http://schemas.microsoft.com/office/drawing/2016/5/14/chartex" xmlns:mc="http://schemas.openxmlformats.org/markup-compatibility/2006" xmlns:aink="http://schemas.microsoft.com/office/drawing/2016/ink" xmlns:am3d="http://schemas.microsoft.com/office/drawing/2017/model3d" xmlns:o="urn:schemas-microsoft-com:office:office" xmlns:r="http://schemas.openxmlformats.org/officeDocument/2006/relationships" xmlns:m="http://schemas.openxmlformats.org/officeDocument/2006/math" xmlns:v="urn:schemas-microsoft-com:vml" xmlns:wp14="http://schemas.microsoft.com/office/word/2010/wordprocessingDrawing" xmlns:wp="http://schemas.openxmlformats.org/drawingml/2006/wordprocessingDrawing" xmlns:w10="urn:schemas-microsoft-com:office:word" xmlns:w="http://schemas.openxmlformats.org/wordprocessingml/2006/main" xmlns:w14="http://schemas.microsoft.com/office/word/2010/wordml" xmlns:w15="http://schemas.microsoft.com/office/word/2012/wordml" xmlns:w16cex="http://schemas.microsoft.com/office/word/2018/wordml/cex" xmlns:w16cid="http://schemas.microsoft.com/office/word/2016/wordml/cid" xmlns:w16="http://schemas.microsoft.com/office/word/2018/wordml" xmlns:w16se="http://schemas.microsoft.com/office/word/2015/wordml/symex" xmlns:wpg="http://schemas.microsoft.com/office/word/2010/wordprocessingGroup" xmlns:wpi="http://schemas.microsoft.com/office/word/2010/wordprocessingInk" xmlns:wne="http://schemas.microsoft.com/office/word/2006/wordml" xmlns:wps="http://schemas.microsoft.com/office/word/2010/wordprocessingShape" mc:Ignorable="w14 w15 w16se w16cid w16 w16cex wp14">
+  <w:endnote w:type="separator" w:id="-1">
+    <w:p>
+      <w:pPr>
+        <w:spacing w:after="0" w:line="240" w:lineRule="auto"/>
+      </w:pPr>
+      <w:r>
+        <w:separator/>
+      </w:r>
+    </w:p>
+  </w:endnote>
+  <w:endnote w:type="continuationSeparator" w:id="0">
+    <w:p>
+      <w:pPr>
+        <w:spacing w:after="0" w:line="240" w:lineRule="auto"/>
+      </w:pPr>
+      <w:r>
+        <w:continuationSeparator/>
+      </w:r>
+    </w:p>
+  </w:endnote>
+</w:endnotes>
+</file>
+
+<file path=word/footer1.xml><?xml version="1.0" encoding="utf-8"?>
+<w:ftr xmlns:wpc="http://schemas.microsoft.com/office/word/2010/wordprocessingCanvas" xmlns:cx="http://schemas.microsoft.com/office/drawing/2014/chartex" xmlns:cx1="http://schemas.microsoft.com/office/drawing/2015/9/8/chartex" xmlns:cx2="http://schemas.microsoft.com/office/drawing/2015/10/21/chartex" xmlns:cx3="http://schemas.microsoft.com/office/drawing/2016/5/9/chartex" xmlns:cx4="http://schemas.microsoft.com/office/drawing/2016/5/10/chartex" xmlns:cx5="http://schemas.microsoft.com/office/drawing/2016/5/11/chartex" xmlns:cx6="http://schemas.microsoft.com/office/drawing/2016/5/12/chartex" xmlns:cx7="http://schemas.microsoft.com/office/drawing/2016/5/13/chartex" xmlns:cx8="http://schemas.microsoft.com/office/drawing/2016/5/14/chartex" xmlns:mc="http://schemas.openxmlformats.org/markup-compatibility/2006" xmlns:aink="http://schemas.microsoft.com/office/drawing/2016/ink" xmlns:am3d="http://schemas.microsoft.com/office/drawing/2017/model3d" xmlns:o="urn:schemas-microsoft-com:office:office" xmlns:r="http://schemas.openxmlformats.org/officeDocument/2006/relationships" xmlns:m="http://schemas.openxmlformats.org/officeDocument/2006/math" xmlns:v="urn:schemas-microsoft-com:vml" xmlns:wp14="http://schemas.microsoft.com/office/word/2010/wordprocessingDrawing" xmlns:wp="http://schemas.openxmlformats.org/drawingml/2006/wordprocessingDrawing" xmlns:w10="urn:schemas-microsoft-com:office:word" xmlns:w="http://schemas.openxmlformats.org/wordprocessingml/2006/main" xmlns:w14="http://schemas.microsoft.com/office/word/2010/wordml" xmlns:w15="http://schemas.microsoft.com/office/word/2012/wordml" xmlns:w16cex="http://schemas.microsoft.com/office/word/2018/wordml/cex" xmlns:w16cid="http://schemas.microsoft.com/office/word/2016/wordml/cid" xmlns:w16="http://schemas.microsoft.com/office/word/2018/wordml" xmlns:w16se="http://schemas.microsoft.com/office/word/2015/wordml/symex" xmlns:wpg="http://schemas.microsoft.com/office/word/2010/wordprocessingGroup" xmlns:wpi="http://schemas.microsoft.com/office/word/2010/wordprocessingInk" xmlns:wne="http://schemas.microsoft.com/office/word/2006/wordml" xmlns:wps="http://schemas.microsoft.com/office/word/2010/wordprocessingShape" mc:Ignorable="w14 w15 w16se w16cid w16 w16cex wp14">
+  <w:sdt>
+    <w:sdtPr>
+      <w:id w:val="-1647199358"/>
+      <w:docPartObj>
+        <w:docPartGallery w:val="Page Numbers (Bottom of Page)"/>
+        <w:docPartUnique/>
+      </w:docPartObj>
+    </w:sdtPr>
+    <w:sdtContent>
+      <w:p>
+        <w:pPr>
+          <w:pStyle w:val="Pieddepage"/>
+          <w:jc w:val="right"/>
+        </w:pPr>
+        <w:r>
+          <w:fldChar w:fldCharType="begin"/>
+        </w:r>
+        <w:r>
+          <w:instrText>PAGE   \* MERGEFORMAT</w:instrText>
+        </w:r>
+        <w:r>
+          <w:fldChar w:fldCharType="separate"/>
+        </w:r>
+        <w:r>
+          <w:t>2</w:t>
+        </w:r>
+        <w:r>
+          <w:fldChar w:fldCharType="end"/>
+        </w:r>
+      </w:p>
+    </w:sdtContent>
+  </w:sdt>
+  <w:p>
+    <w:pPr>
+      <w:pStyle w:val="Pieddepage"/>
+    </w:pPr>
+  </w:p>
+</w:ftr>
+</file>
+
+<file path=word/footnotes.xml><?xml version="1.0" encoding="utf-8"?>
+<w:footnotes xmlns:wpc="http://schemas.microsoft.com/office/word/2010/wordprocessingCanvas" xmlns:cx="http://schemas.microsoft.com/office/drawing/2014/chartex" xmlns:cx1="http://schemas.microsoft.com/office/drawing/2015/9/8/chartex" xmlns:cx2="http://schemas.microsoft.com/office/drawing/2015/10/21/chartex" xmlns:cx3="http://schemas.microsoft.com/office/drawing/2016/5/9/chartex" xmlns:cx4="http://schemas.microsoft.com/office/drawing/2016/5/10/chartex" xmlns:cx5="http://schemas.microsoft.com/office/drawing/2016/5/11/chartex" xmlns:cx6="http://schemas.microsoft.com/office/drawing/2016/5/12/chartex" xmlns:cx7="http://schemas.microsoft.com/office/drawing/2016/5/13/chartex" xmlns:cx8="http://schemas.microsoft.com/office/drawing/2016/5/14/chartex" xmlns:mc="http://schemas.openxmlformats.org/markup-compatibility/2006" xmlns:aink="http://schemas.microsoft.com/office/drawing/2016/ink" xmlns:am3d="http://schemas.microsoft.com/office/drawing/2017/model3d" xmlns:o="urn:schemas-microsoft-com:office:office" xmlns:r="http://schemas.openxmlformats.org/officeDocument/2006/relationships" xmlns:m="http://schemas.openxmlformats.org/officeDocument/2006/math" xmlns:v="urn:schemas-microsoft-com:vml" xmlns:wp14="http://schemas.microsoft.com/office/word/2010/wordprocessingDrawing" xmlns:wp="http://schemas.openxmlformats.org/drawingml/2006/wordprocessingDrawing" xmlns:w10="urn:schemas-microsoft-com:office:word" xmlns:w="http://schemas.openxmlformats.org/wordprocessingml/2006/main" xmlns:w14="http://schemas.microsoft.com/office/word/2010/wordml" xmlns:w15="http://schemas.microsoft.com/office/word/2012/wordml" xmlns:w16cex="http://schemas.microsoft.com/office/word/2018/wordml/cex" xmlns:w16cid="http://schemas.microsoft.com/office/word/2016/wordml/cid" xmlns:w16="http://schemas.microsoft.com/office/word/2018/wordml" xmlns:w16se="http://schemas.microsoft.com/office/word/2015/wordml/symex" xmlns:wpg="http://schemas.microsoft.com/office/word/2010/wordprocessingGroup" xmlns:wpi="http://schemas.microsoft.com/office/word/2010/wordprocessingInk" xmlns:wne="http://schemas.microsoft.com/office/word/2006/wordml" xmlns:wps="http://schemas.microsoft.com/office/word/2010/wordprocessingShape" mc:Ignorable="w14 w15 w16se w16cid w16 w16cex wp14">
+  <w:footnote w:type="separator" w:id="-1">
+    <w:p>
+      <w:pPr>
+        <w:spacing w:after="0" w:line="240" w:lineRule="auto"/>
+      </w:pPr>
+      <w:r>
+        <w:separator/>
+      </w:r>
+    </w:p>
+  </w:footnote>
+  <w:footnote w:type="continuationSeparator" w:id="0">
+    <w:p>
+      <w:pPr>
+        <w:spacing w:after="0" w:line="240" w:lineRule="auto"/>
+      </w:pPr>
+      <w:r>
+        <w:continuationSeparator/>
+      </w:r>
+    </w:p>
+  </w:footnote>
+</w:footnotes>
 </file>
 
 <file path=word/numbering.xml><?xml version="1.0" encoding="utf-8"?>
@@ -3379,7 +4839,7 @@
         <w:rFonts w:ascii="Calibri" w:eastAsiaTheme="minorHAnsi" w:hAnsi="Calibri" w:cs="Calibri" w:hint="default"/>
       </w:rPr>
     </w:lvl>
-    <w:lvl w:ilvl="1" w:tplc="040C0003" w:tentative="1">
+    <w:lvl w:ilvl="1" w:tplc="040C0003">
       <w:start w:val="1"/>
       <w:numFmt w:val="bullet"/>
       <w:lvlText w:val="o"/>
@@ -4132,6 +5592,50 @@
       <w:ind w:left="720"/>
       <w:contextualSpacing/>
     </w:pPr>
+  </w:style>
+  <w:style w:type="paragraph" w:styleId="En-tte">
+    <w:name w:val="header"/>
+    <w:basedOn w:val="Normal"/>
+    <w:link w:val="En-tteCar"/>
+    <w:uiPriority w:val="99"/>
+    <w:unhideWhenUsed/>
+    <w:rsid w:val="00F05D49"/>
+    <w:pPr>
+      <w:tabs>
+        <w:tab w:val="center" w:pos="4536"/>
+        <w:tab w:val="right" w:pos="9072"/>
+      </w:tabs>
+      <w:spacing w:after="0" w:line="240" w:lineRule="auto"/>
+    </w:pPr>
+  </w:style>
+  <w:style w:type="character" w:customStyle="1" w:styleId="En-tteCar">
+    <w:name w:val="En-tête Car"/>
+    <w:basedOn w:val="Policepardfaut"/>
+    <w:link w:val="En-tte"/>
+    <w:uiPriority w:val="99"/>
+    <w:rsid w:val="00F05D49"/>
+  </w:style>
+  <w:style w:type="paragraph" w:styleId="Pieddepage">
+    <w:name w:val="footer"/>
+    <w:basedOn w:val="Normal"/>
+    <w:link w:val="PieddepageCar"/>
+    <w:uiPriority w:val="99"/>
+    <w:unhideWhenUsed/>
+    <w:rsid w:val="00F05D49"/>
+    <w:pPr>
+      <w:tabs>
+        <w:tab w:val="center" w:pos="4536"/>
+        <w:tab w:val="right" w:pos="9072"/>
+      </w:tabs>
+      <w:spacing w:after="0" w:line="240" w:lineRule="auto"/>
+    </w:pPr>
+  </w:style>
+  <w:style w:type="character" w:customStyle="1" w:styleId="PieddepageCar">
+    <w:name w:val="Pied de page Car"/>
+    <w:basedOn w:val="Policepardfaut"/>
+    <w:link w:val="Pieddepage"/>
+    <w:uiPriority w:val="99"/>
+    <w:rsid w:val="00F05D49"/>
   </w:style>
 </w:styles>
 </file>
@@ -5370,6 +6874,1103 @@
 </c:chartSpace>
 </file>
 
+<file path=word/charts/chart4.xml><?xml version="1.0" encoding="utf-8"?>
+<c:chartSpace xmlns:c="http://schemas.openxmlformats.org/drawingml/2006/chart" xmlns:a="http://schemas.openxmlformats.org/drawingml/2006/main" xmlns:r="http://schemas.openxmlformats.org/officeDocument/2006/relationships" xmlns:c16r2="http://schemas.microsoft.com/office/drawing/2015/06/chart">
+  <c:date1904 val="0"/>
+  <c:lang val="fr-FR"/>
+  <c:roundedCorners val="0"/>
+  <mc:AlternateContent xmlns:mc="http://schemas.openxmlformats.org/markup-compatibility/2006">
+    <mc:Choice xmlns:c14="http://schemas.microsoft.com/office/drawing/2007/8/2/chart" Requires="c14">
+      <c14:style val="102"/>
+    </mc:Choice>
+    <mc:Fallback>
+      <c:style val="2"/>
+    </mc:Fallback>
+  </mc:AlternateContent>
+  <c:chart>
+    <c:title>
+      <c:tx>
+        <c:rich>
+          <a:bodyPr rot="0" spcFirstLastPara="1" vertOverflow="ellipsis" vert="horz" wrap="square" anchor="ctr" anchorCtr="1"/>
+          <a:lstStyle/>
+          <a:p>
+            <a:pPr>
+              <a:defRPr sz="1400" b="0" i="0" u="none" strike="noStrike" kern="1200" spc="0" baseline="0">
+                <a:solidFill>
+                  <a:schemeClr val="tx1">
+                    <a:lumMod val="65000"/>
+                    <a:lumOff val="35000"/>
+                  </a:schemeClr>
+                </a:solidFill>
+                <a:latin typeface="+mn-lt"/>
+                <a:ea typeface="+mn-ea"/>
+                <a:cs typeface="+mn-cs"/>
+              </a:defRPr>
+            </a:pPr>
+            <a:r>
+              <a:rPr lang="fr-FR"/>
+              <a:t>Nombre de culs de sac moyen</a:t>
+            </a:r>
+          </a:p>
+        </c:rich>
+      </c:tx>
+      <c:overlay val="0"/>
+      <c:spPr>
+        <a:noFill/>
+        <a:ln>
+          <a:noFill/>
+        </a:ln>
+        <a:effectLst/>
+      </c:spPr>
+      <c:txPr>
+        <a:bodyPr rot="0" spcFirstLastPara="1" vertOverflow="ellipsis" vert="horz" wrap="square" anchor="ctr" anchorCtr="1"/>
+        <a:lstStyle/>
+        <a:p>
+          <a:pPr>
+            <a:defRPr sz="1400" b="0" i="0" u="none" strike="noStrike" kern="1200" spc="0" baseline="0">
+              <a:solidFill>
+                <a:schemeClr val="tx1">
+                  <a:lumMod val="65000"/>
+                  <a:lumOff val="35000"/>
+                </a:schemeClr>
+              </a:solidFill>
+              <a:latin typeface="+mn-lt"/>
+              <a:ea typeface="+mn-ea"/>
+              <a:cs typeface="+mn-cs"/>
+            </a:defRPr>
+          </a:pPr>
+          <a:endParaRPr lang="fr-FR"/>
+        </a:p>
+      </c:txPr>
+    </c:title>
+    <c:autoTitleDeleted val="0"/>
+    <c:plotArea>
+      <c:layout/>
+      <c:barChart>
+        <c:barDir val="col"/>
+        <c:grouping val="clustered"/>
+        <c:varyColors val="0"/>
+        <c:ser>
+          <c:idx val="0"/>
+          <c:order val="0"/>
+          <c:tx>
+            <c:strRef>
+              <c:f>Feuil1!$E$1</c:f>
+              <c:strCache>
+                <c:ptCount val="1"/>
+                <c:pt idx="0">
+                  <c:v>Kruskal</c:v>
+                </c:pt>
+              </c:strCache>
+            </c:strRef>
+          </c:tx>
+          <c:spPr>
+            <a:solidFill>
+              <a:schemeClr val="accent1"/>
+            </a:solidFill>
+            <a:ln>
+              <a:noFill/>
+            </a:ln>
+            <a:effectLst/>
+          </c:spPr>
+          <c:invertIfNegative val="0"/>
+          <c:dLbls>
+            <c:spPr>
+              <a:noFill/>
+              <a:ln>
+                <a:noFill/>
+              </a:ln>
+              <a:effectLst/>
+            </c:spPr>
+            <c:txPr>
+              <a:bodyPr rot="0" spcFirstLastPara="1" vertOverflow="ellipsis" vert="horz" wrap="square" lIns="38100" tIns="19050" rIns="38100" bIns="19050" anchor="ctr" anchorCtr="1">
+                <a:spAutoFit/>
+              </a:bodyPr>
+              <a:lstStyle/>
+              <a:p>
+                <a:pPr>
+                  <a:defRPr sz="900" b="0" i="0" u="none" strike="noStrike" kern="1200" baseline="0">
+                    <a:solidFill>
+                      <a:schemeClr val="tx1">
+                        <a:lumMod val="75000"/>
+                        <a:lumOff val="25000"/>
+                      </a:schemeClr>
+                    </a:solidFill>
+                    <a:latin typeface="+mn-lt"/>
+                    <a:ea typeface="+mn-ea"/>
+                    <a:cs typeface="+mn-cs"/>
+                  </a:defRPr>
+                </a:pPr>
+                <a:endParaRPr lang="fr-FR"/>
+              </a:p>
+            </c:txPr>
+            <c:dLblPos val="outEnd"/>
+            <c:showLegendKey val="0"/>
+            <c:showVal val="1"/>
+            <c:showCatName val="0"/>
+            <c:showSerName val="0"/>
+            <c:showPercent val="0"/>
+            <c:showBubbleSize val="0"/>
+            <c:showLeaderLines val="0"/>
+            <c:extLst>
+              <c:ext xmlns:c15="http://schemas.microsoft.com/office/drawing/2012/chart" uri="{CE6537A1-D6FC-4f65-9D91-7224C49458BB}">
+                <c15:showLeaderLines val="1"/>
+                <c15:leaderLines>
+                  <c:spPr>
+                    <a:ln w="9525" cap="flat" cmpd="sng" algn="ctr">
+                      <a:solidFill>
+                        <a:schemeClr val="tx1">
+                          <a:lumMod val="35000"/>
+                          <a:lumOff val="65000"/>
+                        </a:schemeClr>
+                      </a:solidFill>
+                      <a:round/>
+                    </a:ln>
+                    <a:effectLst/>
+                  </c:spPr>
+                </c15:leaderLines>
+              </c:ext>
+            </c:extLst>
+          </c:dLbls>
+          <c:cat>
+            <c:strRef>
+              <c:f>Feuil1!$D$2:$D$6</c:f>
+              <c:strCache>
+                <c:ptCount val="5"/>
+                <c:pt idx="0">
+                  <c:v>Test 1</c:v>
+                </c:pt>
+                <c:pt idx="1">
+                  <c:v>Test 2</c:v>
+                </c:pt>
+                <c:pt idx="2">
+                  <c:v>Test 3</c:v>
+                </c:pt>
+                <c:pt idx="3">
+                  <c:v>Test 4</c:v>
+                </c:pt>
+                <c:pt idx="4">
+                  <c:v>Test 5</c:v>
+                </c:pt>
+              </c:strCache>
+            </c:strRef>
+          </c:cat>
+          <c:val>
+            <c:numRef>
+              <c:f>Feuil1!$E$2:$E$6</c:f>
+              <c:numCache>
+                <c:formatCode>0.00</c:formatCode>
+                <c:ptCount val="5"/>
+                <c:pt idx="0">
+                  <c:v>119.949</c:v>
+                </c:pt>
+                <c:pt idx="1">
+                  <c:v>119.874</c:v>
+                </c:pt>
+                <c:pt idx="2">
+                  <c:v>119.989</c:v>
+                </c:pt>
+                <c:pt idx="3">
+                  <c:v>119.976</c:v>
+                </c:pt>
+                <c:pt idx="4">
+                  <c:v>119.843</c:v>
+                </c:pt>
+              </c:numCache>
+            </c:numRef>
+          </c:val>
+          <c:extLst>
+            <c:ext xmlns:c16="http://schemas.microsoft.com/office/drawing/2014/chart" uri="{C3380CC4-5D6E-409C-BE32-E72D297353CC}">
+              <c16:uniqueId val="{00000000-9F05-42AB-AC1A-6B4F72E5E395}"/>
+            </c:ext>
+          </c:extLst>
+        </c:ser>
+        <c:ser>
+          <c:idx val="1"/>
+          <c:order val="1"/>
+          <c:tx>
+            <c:strRef>
+              <c:f>Feuil1!$F$1</c:f>
+              <c:strCache>
+                <c:ptCount val="1"/>
+                <c:pt idx="0">
+                  <c:v>Aldous-Broder</c:v>
+                </c:pt>
+              </c:strCache>
+            </c:strRef>
+          </c:tx>
+          <c:spPr>
+            <a:solidFill>
+              <a:schemeClr val="accent2"/>
+            </a:solidFill>
+            <a:ln>
+              <a:noFill/>
+            </a:ln>
+            <a:effectLst/>
+          </c:spPr>
+          <c:invertIfNegative val="0"/>
+          <c:dLbls>
+            <c:spPr>
+              <a:noFill/>
+              <a:ln>
+                <a:noFill/>
+              </a:ln>
+              <a:effectLst/>
+            </c:spPr>
+            <c:txPr>
+              <a:bodyPr rot="0" spcFirstLastPara="1" vertOverflow="ellipsis" vert="horz" wrap="square" lIns="38100" tIns="19050" rIns="38100" bIns="19050" anchor="ctr" anchorCtr="1">
+                <a:spAutoFit/>
+              </a:bodyPr>
+              <a:lstStyle/>
+              <a:p>
+                <a:pPr>
+                  <a:defRPr sz="900" b="0" i="0" u="none" strike="noStrike" kern="1200" baseline="0">
+                    <a:solidFill>
+                      <a:schemeClr val="tx1">
+                        <a:lumMod val="75000"/>
+                        <a:lumOff val="25000"/>
+                      </a:schemeClr>
+                    </a:solidFill>
+                    <a:latin typeface="+mn-lt"/>
+                    <a:ea typeface="+mn-ea"/>
+                    <a:cs typeface="+mn-cs"/>
+                  </a:defRPr>
+                </a:pPr>
+                <a:endParaRPr lang="fr-FR"/>
+              </a:p>
+            </c:txPr>
+            <c:dLblPos val="outEnd"/>
+            <c:showLegendKey val="0"/>
+            <c:showVal val="1"/>
+            <c:showCatName val="0"/>
+            <c:showSerName val="0"/>
+            <c:showPercent val="0"/>
+            <c:showBubbleSize val="0"/>
+            <c:showLeaderLines val="0"/>
+            <c:extLst>
+              <c:ext xmlns:c15="http://schemas.microsoft.com/office/drawing/2012/chart" uri="{CE6537A1-D6FC-4f65-9D91-7224C49458BB}">
+                <c15:showLeaderLines val="1"/>
+                <c15:leaderLines>
+                  <c:spPr>
+                    <a:ln w="9525" cap="flat" cmpd="sng" algn="ctr">
+                      <a:solidFill>
+                        <a:schemeClr val="tx1">
+                          <a:lumMod val="35000"/>
+                          <a:lumOff val="65000"/>
+                        </a:schemeClr>
+                      </a:solidFill>
+                      <a:round/>
+                    </a:ln>
+                    <a:effectLst/>
+                  </c:spPr>
+                </c15:leaderLines>
+              </c:ext>
+            </c:extLst>
+          </c:dLbls>
+          <c:cat>
+            <c:strRef>
+              <c:f>Feuil1!$D$2:$D$6</c:f>
+              <c:strCache>
+                <c:ptCount val="5"/>
+                <c:pt idx="0">
+                  <c:v>Test 1</c:v>
+                </c:pt>
+                <c:pt idx="1">
+                  <c:v>Test 2</c:v>
+                </c:pt>
+                <c:pt idx="2">
+                  <c:v>Test 3</c:v>
+                </c:pt>
+                <c:pt idx="3">
+                  <c:v>Test 4</c:v>
+                </c:pt>
+                <c:pt idx="4">
+                  <c:v>Test 5</c:v>
+                </c:pt>
+              </c:strCache>
+            </c:strRef>
+          </c:cat>
+          <c:val>
+            <c:numRef>
+              <c:f>Feuil1!$F$2:$F$6</c:f>
+              <c:numCache>
+                <c:formatCode>0.00</c:formatCode>
+                <c:ptCount val="5"/>
+                <c:pt idx="0">
+                  <c:v>115.1</c:v>
+                </c:pt>
+                <c:pt idx="1">
+                  <c:v>115.05500000000001</c:v>
+                </c:pt>
+                <c:pt idx="2">
+                  <c:v>115.02200000000001</c:v>
+                </c:pt>
+                <c:pt idx="3">
+                  <c:v>115.06100000000001</c:v>
+                </c:pt>
+                <c:pt idx="4">
+                  <c:v>115.023</c:v>
+                </c:pt>
+              </c:numCache>
+            </c:numRef>
+          </c:val>
+          <c:extLst>
+            <c:ext xmlns:c16="http://schemas.microsoft.com/office/drawing/2014/chart" uri="{C3380CC4-5D6E-409C-BE32-E72D297353CC}">
+              <c16:uniqueId val="{00000001-9F05-42AB-AC1A-6B4F72E5E395}"/>
+            </c:ext>
+          </c:extLst>
+        </c:ser>
+        <c:dLbls>
+          <c:dLblPos val="outEnd"/>
+          <c:showLegendKey val="0"/>
+          <c:showVal val="1"/>
+          <c:showCatName val="0"/>
+          <c:showSerName val="0"/>
+          <c:showPercent val="0"/>
+          <c:showBubbleSize val="0"/>
+        </c:dLbls>
+        <c:gapWidth val="219"/>
+        <c:overlap val="-27"/>
+        <c:axId val="564891808"/>
+        <c:axId val="564888856"/>
+      </c:barChart>
+      <c:catAx>
+        <c:axId val="564891808"/>
+        <c:scaling>
+          <c:orientation val="minMax"/>
+        </c:scaling>
+        <c:delete val="0"/>
+        <c:axPos val="b"/>
+        <c:numFmt formatCode="General" sourceLinked="1"/>
+        <c:majorTickMark val="none"/>
+        <c:minorTickMark val="none"/>
+        <c:tickLblPos val="nextTo"/>
+        <c:spPr>
+          <a:noFill/>
+          <a:ln w="9525" cap="flat" cmpd="sng" algn="ctr">
+            <a:solidFill>
+              <a:schemeClr val="tx1">
+                <a:lumMod val="15000"/>
+                <a:lumOff val="85000"/>
+              </a:schemeClr>
+            </a:solidFill>
+            <a:round/>
+          </a:ln>
+          <a:effectLst/>
+        </c:spPr>
+        <c:txPr>
+          <a:bodyPr rot="-60000000" spcFirstLastPara="1" vertOverflow="ellipsis" vert="horz" wrap="square" anchor="ctr" anchorCtr="1"/>
+          <a:lstStyle/>
+          <a:p>
+            <a:pPr>
+              <a:defRPr sz="900" b="0" i="0" u="none" strike="noStrike" kern="1200" baseline="0">
+                <a:solidFill>
+                  <a:schemeClr val="tx1">
+                    <a:lumMod val="65000"/>
+                    <a:lumOff val="35000"/>
+                  </a:schemeClr>
+                </a:solidFill>
+                <a:latin typeface="+mn-lt"/>
+                <a:ea typeface="+mn-ea"/>
+                <a:cs typeface="+mn-cs"/>
+              </a:defRPr>
+            </a:pPr>
+            <a:endParaRPr lang="fr-FR"/>
+          </a:p>
+        </c:txPr>
+        <c:crossAx val="564888856"/>
+        <c:crosses val="autoZero"/>
+        <c:auto val="1"/>
+        <c:lblAlgn val="ctr"/>
+        <c:lblOffset val="100"/>
+        <c:noMultiLvlLbl val="0"/>
+      </c:catAx>
+      <c:valAx>
+        <c:axId val="564888856"/>
+        <c:scaling>
+          <c:orientation val="minMax"/>
+          <c:min val="110"/>
+        </c:scaling>
+        <c:delete val="0"/>
+        <c:axPos val="l"/>
+        <c:majorGridlines>
+          <c:spPr>
+            <a:ln w="9525" cap="flat" cmpd="sng" algn="ctr">
+              <a:solidFill>
+                <a:schemeClr val="tx1">
+                  <a:lumMod val="15000"/>
+                  <a:lumOff val="85000"/>
+                </a:schemeClr>
+              </a:solidFill>
+              <a:round/>
+            </a:ln>
+            <a:effectLst/>
+          </c:spPr>
+        </c:majorGridlines>
+        <c:numFmt formatCode="0.00" sourceLinked="1"/>
+        <c:majorTickMark val="none"/>
+        <c:minorTickMark val="none"/>
+        <c:tickLblPos val="nextTo"/>
+        <c:spPr>
+          <a:noFill/>
+          <a:ln>
+            <a:noFill/>
+          </a:ln>
+          <a:effectLst/>
+        </c:spPr>
+        <c:txPr>
+          <a:bodyPr rot="-60000000" spcFirstLastPara="1" vertOverflow="ellipsis" vert="horz" wrap="square" anchor="ctr" anchorCtr="1"/>
+          <a:lstStyle/>
+          <a:p>
+            <a:pPr>
+              <a:defRPr sz="900" b="0" i="0" u="none" strike="noStrike" kern="1200" baseline="0">
+                <a:solidFill>
+                  <a:schemeClr val="tx1">
+                    <a:lumMod val="65000"/>
+                    <a:lumOff val="35000"/>
+                  </a:schemeClr>
+                </a:solidFill>
+                <a:latin typeface="+mn-lt"/>
+                <a:ea typeface="+mn-ea"/>
+                <a:cs typeface="+mn-cs"/>
+              </a:defRPr>
+            </a:pPr>
+            <a:endParaRPr lang="fr-FR"/>
+          </a:p>
+        </c:txPr>
+        <c:crossAx val="564891808"/>
+        <c:crosses val="autoZero"/>
+        <c:crossBetween val="between"/>
+      </c:valAx>
+      <c:spPr>
+        <a:noFill/>
+        <a:ln>
+          <a:noFill/>
+        </a:ln>
+        <a:effectLst/>
+      </c:spPr>
+    </c:plotArea>
+    <c:legend>
+      <c:legendPos val="b"/>
+      <c:overlay val="0"/>
+      <c:spPr>
+        <a:noFill/>
+        <a:ln>
+          <a:noFill/>
+        </a:ln>
+        <a:effectLst/>
+      </c:spPr>
+      <c:txPr>
+        <a:bodyPr rot="0" spcFirstLastPara="1" vertOverflow="ellipsis" vert="horz" wrap="square" anchor="ctr" anchorCtr="1"/>
+        <a:lstStyle/>
+        <a:p>
+          <a:pPr>
+            <a:defRPr sz="900" b="0" i="0" u="none" strike="noStrike" kern="1200" baseline="0">
+              <a:solidFill>
+                <a:schemeClr val="tx1">
+                  <a:lumMod val="65000"/>
+                  <a:lumOff val="35000"/>
+                </a:schemeClr>
+              </a:solidFill>
+              <a:latin typeface="+mn-lt"/>
+              <a:ea typeface="+mn-ea"/>
+              <a:cs typeface="+mn-cs"/>
+            </a:defRPr>
+          </a:pPr>
+          <a:endParaRPr lang="fr-FR"/>
+        </a:p>
+      </c:txPr>
+    </c:legend>
+    <c:plotVisOnly val="1"/>
+    <c:dispBlanksAs val="gap"/>
+    <c:extLst>
+      <c:ext xmlns:c16r3="http://schemas.microsoft.com/office/drawing/2017/03/chart" uri="{56B9EC1D-385E-4148-901F-78D8002777C0}">
+        <c16r3:dataDisplayOptions16>
+          <c16r3:dispNaAsBlank val="1"/>
+        </c16r3:dataDisplayOptions16>
+      </c:ext>
+    </c:extLst>
+    <c:showDLblsOverMax val="0"/>
+  </c:chart>
+  <c:spPr>
+    <a:solidFill>
+      <a:schemeClr val="bg1"/>
+    </a:solidFill>
+    <a:ln w="9525" cap="flat" cmpd="sng" algn="ctr">
+      <a:solidFill>
+        <a:schemeClr val="tx1">
+          <a:lumMod val="15000"/>
+          <a:lumOff val="85000"/>
+        </a:schemeClr>
+      </a:solidFill>
+      <a:round/>
+    </a:ln>
+    <a:effectLst/>
+  </c:spPr>
+  <c:txPr>
+    <a:bodyPr/>
+    <a:lstStyle/>
+    <a:p>
+      <a:pPr>
+        <a:defRPr/>
+      </a:pPr>
+      <a:endParaRPr lang="fr-FR"/>
+    </a:p>
+  </c:txPr>
+  <c:externalData r:id="rId3">
+    <c:autoUpdate val="0"/>
+  </c:externalData>
+</c:chartSpace>
+</file>
+
+<file path=word/charts/chart5.xml><?xml version="1.0" encoding="utf-8"?>
+<c:chartSpace xmlns:c="http://schemas.openxmlformats.org/drawingml/2006/chart" xmlns:a="http://schemas.openxmlformats.org/drawingml/2006/main" xmlns:r="http://schemas.openxmlformats.org/officeDocument/2006/relationships" xmlns:c16r2="http://schemas.microsoft.com/office/drawing/2015/06/chart">
+  <c:date1904 val="0"/>
+  <c:lang val="fr-FR"/>
+  <c:roundedCorners val="0"/>
+  <mc:AlternateContent xmlns:mc="http://schemas.openxmlformats.org/markup-compatibility/2006">
+    <mc:Choice xmlns:c14="http://schemas.microsoft.com/office/drawing/2007/8/2/chart" Requires="c14">
+      <c14:style val="102"/>
+    </mc:Choice>
+    <mc:Fallback>
+      <c:style val="2"/>
+    </mc:Fallback>
+  </mc:AlternateContent>
+  <c:chart>
+    <c:title>
+      <c:tx>
+        <c:rich>
+          <a:bodyPr rot="0" spcFirstLastPara="1" vertOverflow="ellipsis" vert="horz" wrap="square" anchor="ctr" anchorCtr="1"/>
+          <a:lstStyle/>
+          <a:p>
+            <a:pPr>
+              <a:defRPr sz="1400" b="0" i="0" u="none" strike="noStrike" kern="1200" spc="0" baseline="0">
+                <a:solidFill>
+                  <a:schemeClr val="tx1">
+                    <a:lumMod val="65000"/>
+                    <a:lumOff val="35000"/>
+                  </a:schemeClr>
+                </a:solidFill>
+                <a:latin typeface="+mn-lt"/>
+                <a:ea typeface="+mn-ea"/>
+                <a:cs typeface="+mn-cs"/>
+              </a:defRPr>
+            </a:pPr>
+            <a:r>
+              <a:rPr lang="fr-FR"/>
+              <a:t>Distance entrée/sortie moyenne</a:t>
+            </a:r>
+          </a:p>
+        </c:rich>
+      </c:tx>
+      <c:overlay val="0"/>
+      <c:spPr>
+        <a:noFill/>
+        <a:ln>
+          <a:noFill/>
+        </a:ln>
+        <a:effectLst/>
+      </c:spPr>
+      <c:txPr>
+        <a:bodyPr rot="0" spcFirstLastPara="1" vertOverflow="ellipsis" vert="horz" wrap="square" anchor="ctr" anchorCtr="1"/>
+        <a:lstStyle/>
+        <a:p>
+          <a:pPr>
+            <a:defRPr sz="1400" b="0" i="0" u="none" strike="noStrike" kern="1200" spc="0" baseline="0">
+              <a:solidFill>
+                <a:schemeClr val="tx1">
+                  <a:lumMod val="65000"/>
+                  <a:lumOff val="35000"/>
+                </a:schemeClr>
+              </a:solidFill>
+              <a:latin typeface="+mn-lt"/>
+              <a:ea typeface="+mn-ea"/>
+              <a:cs typeface="+mn-cs"/>
+            </a:defRPr>
+          </a:pPr>
+          <a:endParaRPr lang="fr-FR"/>
+        </a:p>
+      </c:txPr>
+    </c:title>
+    <c:autoTitleDeleted val="0"/>
+    <c:plotArea>
+      <c:layout/>
+      <c:barChart>
+        <c:barDir val="col"/>
+        <c:grouping val="clustered"/>
+        <c:varyColors val="0"/>
+        <c:ser>
+          <c:idx val="0"/>
+          <c:order val="0"/>
+          <c:tx>
+            <c:strRef>
+              <c:f>Feuil1!$E$12</c:f>
+              <c:strCache>
+                <c:ptCount val="1"/>
+                <c:pt idx="0">
+                  <c:v>Kruskal</c:v>
+                </c:pt>
+              </c:strCache>
+            </c:strRef>
+          </c:tx>
+          <c:spPr>
+            <a:solidFill>
+              <a:schemeClr val="accent1"/>
+            </a:solidFill>
+            <a:ln>
+              <a:noFill/>
+            </a:ln>
+            <a:effectLst/>
+          </c:spPr>
+          <c:invertIfNegative val="0"/>
+          <c:dLbls>
+            <c:spPr>
+              <a:noFill/>
+              <a:ln>
+                <a:noFill/>
+              </a:ln>
+              <a:effectLst/>
+            </c:spPr>
+            <c:txPr>
+              <a:bodyPr rot="0" spcFirstLastPara="1" vertOverflow="ellipsis" vert="horz" wrap="square" lIns="38100" tIns="19050" rIns="38100" bIns="19050" anchor="ctr" anchorCtr="1">
+                <a:spAutoFit/>
+              </a:bodyPr>
+              <a:lstStyle/>
+              <a:p>
+                <a:pPr>
+                  <a:defRPr sz="900" b="0" i="0" u="none" strike="noStrike" kern="1200" baseline="0">
+                    <a:solidFill>
+                      <a:schemeClr val="tx1">
+                        <a:lumMod val="75000"/>
+                        <a:lumOff val="25000"/>
+                      </a:schemeClr>
+                    </a:solidFill>
+                    <a:latin typeface="+mn-lt"/>
+                    <a:ea typeface="+mn-ea"/>
+                    <a:cs typeface="+mn-cs"/>
+                  </a:defRPr>
+                </a:pPr>
+                <a:endParaRPr lang="fr-FR"/>
+              </a:p>
+            </c:txPr>
+            <c:dLblPos val="outEnd"/>
+            <c:showLegendKey val="0"/>
+            <c:showVal val="1"/>
+            <c:showCatName val="0"/>
+            <c:showSerName val="0"/>
+            <c:showPercent val="0"/>
+            <c:showBubbleSize val="0"/>
+            <c:showLeaderLines val="0"/>
+            <c:extLst>
+              <c:ext xmlns:c15="http://schemas.microsoft.com/office/drawing/2012/chart" uri="{CE6537A1-D6FC-4f65-9D91-7224C49458BB}">
+                <c15:showLeaderLines val="1"/>
+                <c15:leaderLines>
+                  <c:spPr>
+                    <a:ln w="9525" cap="flat" cmpd="sng" algn="ctr">
+                      <a:solidFill>
+                        <a:schemeClr val="tx1">
+                          <a:lumMod val="35000"/>
+                          <a:lumOff val="65000"/>
+                        </a:schemeClr>
+                      </a:solidFill>
+                      <a:round/>
+                    </a:ln>
+                    <a:effectLst/>
+                  </c:spPr>
+                </c15:leaderLines>
+              </c:ext>
+            </c:extLst>
+          </c:dLbls>
+          <c:cat>
+            <c:strRef>
+              <c:f>Feuil1!$D$13:$D$17</c:f>
+              <c:strCache>
+                <c:ptCount val="5"/>
+                <c:pt idx="0">
+                  <c:v>Test 1</c:v>
+                </c:pt>
+                <c:pt idx="1">
+                  <c:v>Test 2</c:v>
+                </c:pt>
+                <c:pt idx="2">
+                  <c:v>Test 3</c:v>
+                </c:pt>
+                <c:pt idx="3">
+                  <c:v>Test 4</c:v>
+                </c:pt>
+                <c:pt idx="4">
+                  <c:v>Test 5</c:v>
+                </c:pt>
+              </c:strCache>
+            </c:strRef>
+          </c:cat>
+          <c:val>
+            <c:numRef>
+              <c:f>Feuil1!$E$13:$E$17</c:f>
+              <c:numCache>
+                <c:formatCode>0.00</c:formatCode>
+                <c:ptCount val="5"/>
+                <c:pt idx="0">
+                  <c:v>56.573999999999998</c:v>
+                </c:pt>
+                <c:pt idx="1">
+                  <c:v>56.31</c:v>
+                </c:pt>
+                <c:pt idx="2">
+                  <c:v>56.654000000000003</c:v>
+                </c:pt>
+                <c:pt idx="3">
+                  <c:v>56.661999999999999</c:v>
+                </c:pt>
+                <c:pt idx="4">
+                  <c:v>56.954000000000001</c:v>
+                </c:pt>
+              </c:numCache>
+            </c:numRef>
+          </c:val>
+          <c:extLst>
+            <c:ext xmlns:c16="http://schemas.microsoft.com/office/drawing/2014/chart" uri="{C3380CC4-5D6E-409C-BE32-E72D297353CC}">
+              <c16:uniqueId val="{00000000-BA0D-4F58-AAC5-0E6C42096B3E}"/>
+            </c:ext>
+          </c:extLst>
+        </c:ser>
+        <c:ser>
+          <c:idx val="1"/>
+          <c:order val="1"/>
+          <c:tx>
+            <c:strRef>
+              <c:f>Feuil1!$F$12</c:f>
+              <c:strCache>
+                <c:ptCount val="1"/>
+                <c:pt idx="0">
+                  <c:v>Aldous-Broder</c:v>
+                </c:pt>
+              </c:strCache>
+            </c:strRef>
+          </c:tx>
+          <c:spPr>
+            <a:solidFill>
+              <a:schemeClr val="accent2"/>
+            </a:solidFill>
+            <a:ln>
+              <a:noFill/>
+            </a:ln>
+            <a:effectLst/>
+          </c:spPr>
+          <c:invertIfNegative val="0"/>
+          <c:dLbls>
+            <c:spPr>
+              <a:noFill/>
+              <a:ln>
+                <a:noFill/>
+              </a:ln>
+              <a:effectLst/>
+            </c:spPr>
+            <c:txPr>
+              <a:bodyPr rot="0" spcFirstLastPara="1" vertOverflow="ellipsis" vert="horz" wrap="square" lIns="38100" tIns="19050" rIns="38100" bIns="19050" anchor="ctr" anchorCtr="1">
+                <a:spAutoFit/>
+              </a:bodyPr>
+              <a:lstStyle/>
+              <a:p>
+                <a:pPr>
+                  <a:defRPr sz="900" b="0" i="0" u="none" strike="noStrike" kern="1200" baseline="0">
+                    <a:solidFill>
+                      <a:schemeClr val="tx1">
+                        <a:lumMod val="75000"/>
+                        <a:lumOff val="25000"/>
+                      </a:schemeClr>
+                    </a:solidFill>
+                    <a:latin typeface="+mn-lt"/>
+                    <a:ea typeface="+mn-ea"/>
+                    <a:cs typeface="+mn-cs"/>
+                  </a:defRPr>
+                </a:pPr>
+                <a:endParaRPr lang="fr-FR"/>
+              </a:p>
+            </c:txPr>
+            <c:dLblPos val="outEnd"/>
+            <c:showLegendKey val="0"/>
+            <c:showVal val="1"/>
+            <c:showCatName val="0"/>
+            <c:showSerName val="0"/>
+            <c:showPercent val="0"/>
+            <c:showBubbleSize val="0"/>
+            <c:showLeaderLines val="0"/>
+            <c:extLst>
+              <c:ext xmlns:c15="http://schemas.microsoft.com/office/drawing/2012/chart" uri="{CE6537A1-D6FC-4f65-9D91-7224C49458BB}">
+                <c15:showLeaderLines val="1"/>
+                <c15:leaderLines>
+                  <c:spPr>
+                    <a:ln w="9525" cap="flat" cmpd="sng" algn="ctr">
+                      <a:solidFill>
+                        <a:schemeClr val="tx1">
+                          <a:lumMod val="35000"/>
+                          <a:lumOff val="65000"/>
+                        </a:schemeClr>
+                      </a:solidFill>
+                      <a:round/>
+                    </a:ln>
+                    <a:effectLst/>
+                  </c:spPr>
+                </c15:leaderLines>
+              </c:ext>
+            </c:extLst>
+          </c:dLbls>
+          <c:cat>
+            <c:strRef>
+              <c:f>Feuil1!$D$13:$D$17</c:f>
+              <c:strCache>
+                <c:ptCount val="5"/>
+                <c:pt idx="0">
+                  <c:v>Test 1</c:v>
+                </c:pt>
+                <c:pt idx="1">
+                  <c:v>Test 2</c:v>
+                </c:pt>
+                <c:pt idx="2">
+                  <c:v>Test 3</c:v>
+                </c:pt>
+                <c:pt idx="3">
+                  <c:v>Test 4</c:v>
+                </c:pt>
+                <c:pt idx="4">
+                  <c:v>Test 5</c:v>
+                </c:pt>
+              </c:strCache>
+            </c:strRef>
+          </c:cat>
+          <c:val>
+            <c:numRef>
+              <c:f>Feuil1!$F$13:$F$17</c:f>
+              <c:numCache>
+                <c:formatCode>0.00</c:formatCode>
+                <c:ptCount val="5"/>
+                <c:pt idx="0">
+                  <c:v>58.76</c:v>
+                </c:pt>
+                <c:pt idx="1">
+                  <c:v>58.764000000000003</c:v>
+                </c:pt>
+                <c:pt idx="2">
+                  <c:v>59.654000000000003</c:v>
+                </c:pt>
+                <c:pt idx="3">
+                  <c:v>59.235999999999997</c:v>
+                </c:pt>
+                <c:pt idx="4">
+                  <c:v>59.064</c:v>
+                </c:pt>
+              </c:numCache>
+            </c:numRef>
+          </c:val>
+          <c:extLst>
+            <c:ext xmlns:c16="http://schemas.microsoft.com/office/drawing/2014/chart" uri="{C3380CC4-5D6E-409C-BE32-E72D297353CC}">
+              <c16:uniqueId val="{00000001-BA0D-4F58-AAC5-0E6C42096B3E}"/>
+            </c:ext>
+          </c:extLst>
+        </c:ser>
+        <c:dLbls>
+          <c:dLblPos val="outEnd"/>
+          <c:showLegendKey val="0"/>
+          <c:showVal val="1"/>
+          <c:showCatName val="0"/>
+          <c:showSerName val="0"/>
+          <c:showPercent val="0"/>
+          <c:showBubbleSize val="0"/>
+        </c:dLbls>
+        <c:gapWidth val="219"/>
+        <c:overlap val="-27"/>
+        <c:axId val="574467824"/>
+        <c:axId val="574468480"/>
+      </c:barChart>
+      <c:catAx>
+        <c:axId val="574467824"/>
+        <c:scaling>
+          <c:orientation val="minMax"/>
+        </c:scaling>
+        <c:delete val="0"/>
+        <c:axPos val="b"/>
+        <c:numFmt formatCode="General" sourceLinked="1"/>
+        <c:majorTickMark val="none"/>
+        <c:minorTickMark val="none"/>
+        <c:tickLblPos val="nextTo"/>
+        <c:spPr>
+          <a:noFill/>
+          <a:ln w="9525" cap="flat" cmpd="sng" algn="ctr">
+            <a:solidFill>
+              <a:schemeClr val="tx1">
+                <a:lumMod val="15000"/>
+                <a:lumOff val="85000"/>
+              </a:schemeClr>
+            </a:solidFill>
+            <a:round/>
+          </a:ln>
+          <a:effectLst/>
+        </c:spPr>
+        <c:txPr>
+          <a:bodyPr rot="-60000000" spcFirstLastPara="1" vertOverflow="ellipsis" vert="horz" wrap="square" anchor="ctr" anchorCtr="1"/>
+          <a:lstStyle/>
+          <a:p>
+            <a:pPr>
+              <a:defRPr sz="900" b="0" i="0" u="none" strike="noStrike" kern="1200" baseline="0">
+                <a:solidFill>
+                  <a:schemeClr val="tx1">
+                    <a:lumMod val="65000"/>
+                    <a:lumOff val="35000"/>
+                  </a:schemeClr>
+                </a:solidFill>
+                <a:latin typeface="+mn-lt"/>
+                <a:ea typeface="+mn-ea"/>
+                <a:cs typeface="+mn-cs"/>
+              </a:defRPr>
+            </a:pPr>
+            <a:endParaRPr lang="fr-FR"/>
+          </a:p>
+        </c:txPr>
+        <c:crossAx val="574468480"/>
+        <c:crosses val="autoZero"/>
+        <c:auto val="1"/>
+        <c:lblAlgn val="ctr"/>
+        <c:lblOffset val="100"/>
+        <c:noMultiLvlLbl val="0"/>
+      </c:catAx>
+      <c:valAx>
+        <c:axId val="574468480"/>
+        <c:scaling>
+          <c:orientation val="minMax"/>
+        </c:scaling>
+        <c:delete val="0"/>
+        <c:axPos val="l"/>
+        <c:majorGridlines>
+          <c:spPr>
+            <a:ln w="9525" cap="flat" cmpd="sng" algn="ctr">
+              <a:solidFill>
+                <a:schemeClr val="tx1">
+                  <a:lumMod val="15000"/>
+                  <a:lumOff val="85000"/>
+                </a:schemeClr>
+              </a:solidFill>
+              <a:round/>
+            </a:ln>
+            <a:effectLst/>
+          </c:spPr>
+        </c:majorGridlines>
+        <c:numFmt formatCode="0.00" sourceLinked="1"/>
+        <c:majorTickMark val="out"/>
+        <c:minorTickMark val="none"/>
+        <c:tickLblPos val="nextTo"/>
+        <c:spPr>
+          <a:noFill/>
+          <a:ln>
+            <a:noFill/>
+          </a:ln>
+          <a:effectLst/>
+        </c:spPr>
+        <c:txPr>
+          <a:bodyPr rot="-60000000" spcFirstLastPara="1" vertOverflow="ellipsis" vert="horz" wrap="square" anchor="ctr" anchorCtr="1"/>
+          <a:lstStyle/>
+          <a:p>
+            <a:pPr>
+              <a:defRPr sz="900" b="0" i="0" u="none" strike="noStrike" kern="1200" baseline="0">
+                <a:solidFill>
+                  <a:schemeClr val="tx1">
+                    <a:lumMod val="65000"/>
+                    <a:lumOff val="35000"/>
+                  </a:schemeClr>
+                </a:solidFill>
+                <a:latin typeface="+mn-lt"/>
+                <a:ea typeface="+mn-ea"/>
+                <a:cs typeface="+mn-cs"/>
+              </a:defRPr>
+            </a:pPr>
+            <a:endParaRPr lang="fr-FR"/>
+          </a:p>
+        </c:txPr>
+        <c:crossAx val="574467824"/>
+        <c:crosses val="autoZero"/>
+        <c:crossBetween val="between"/>
+      </c:valAx>
+      <c:spPr>
+        <a:noFill/>
+        <a:ln>
+          <a:noFill/>
+        </a:ln>
+        <a:effectLst/>
+      </c:spPr>
+    </c:plotArea>
+    <c:legend>
+      <c:legendPos val="b"/>
+      <c:overlay val="0"/>
+      <c:spPr>
+        <a:noFill/>
+        <a:ln>
+          <a:noFill/>
+        </a:ln>
+        <a:effectLst/>
+      </c:spPr>
+      <c:txPr>
+        <a:bodyPr rot="0" spcFirstLastPara="1" vertOverflow="ellipsis" vert="horz" wrap="square" anchor="ctr" anchorCtr="1"/>
+        <a:lstStyle/>
+        <a:p>
+          <a:pPr>
+            <a:defRPr sz="900" b="0" i="0" u="none" strike="noStrike" kern="1200" baseline="0">
+              <a:solidFill>
+                <a:schemeClr val="tx1">
+                  <a:lumMod val="65000"/>
+                  <a:lumOff val="35000"/>
+                </a:schemeClr>
+              </a:solidFill>
+              <a:latin typeface="+mn-lt"/>
+              <a:ea typeface="+mn-ea"/>
+              <a:cs typeface="+mn-cs"/>
+            </a:defRPr>
+          </a:pPr>
+          <a:endParaRPr lang="fr-FR"/>
+        </a:p>
+      </c:txPr>
+    </c:legend>
+    <c:plotVisOnly val="1"/>
+    <c:dispBlanksAs val="gap"/>
+    <c:extLst>
+      <c:ext xmlns:c16r3="http://schemas.microsoft.com/office/drawing/2017/03/chart" uri="{56B9EC1D-385E-4148-901F-78D8002777C0}">
+        <c16r3:dataDisplayOptions16>
+          <c16r3:dispNaAsBlank val="1"/>
+        </c16r3:dataDisplayOptions16>
+      </c:ext>
+    </c:extLst>
+    <c:showDLblsOverMax val="0"/>
+  </c:chart>
+  <c:spPr>
+    <a:solidFill>
+      <a:schemeClr val="bg1"/>
+    </a:solidFill>
+    <a:ln w="9525" cap="flat" cmpd="sng" algn="ctr">
+      <a:solidFill>
+        <a:schemeClr val="tx1">
+          <a:lumMod val="15000"/>
+          <a:lumOff val="85000"/>
+        </a:schemeClr>
+      </a:solidFill>
+      <a:round/>
+    </a:ln>
+    <a:effectLst/>
+  </c:spPr>
+  <c:txPr>
+    <a:bodyPr/>
+    <a:lstStyle/>
+    <a:p>
+      <a:pPr>
+        <a:defRPr/>
+      </a:pPr>
+      <a:endParaRPr lang="fr-FR"/>
+    </a:p>
+  </c:txPr>
+  <c:externalData r:id="rId3">
+    <c:autoUpdate val="0"/>
+  </c:externalData>
+</c:chartSpace>
+</file>
+
 <file path=word/charts/colors1.xml><?xml version="1.0" encoding="utf-8"?>
 <cs:colorStyle xmlns:cs="http://schemas.microsoft.com/office/drawing/2012/chartStyle" xmlns:a="http://schemas.openxmlformats.org/drawingml/2006/main" meth="cycle" id="10">
   <a:schemeClr val="accent1"/>
@@ -5490,6 +8091,86 @@
 </cs:colorStyle>
 </file>
 
+<file path=word/charts/colors4.xml><?xml version="1.0" encoding="utf-8"?>
+<cs:colorStyle xmlns:cs="http://schemas.microsoft.com/office/drawing/2012/chartStyle" xmlns:a="http://schemas.openxmlformats.org/drawingml/2006/main" meth="cycle" id="10">
+  <a:schemeClr val="accent1"/>
+  <a:schemeClr val="accent2"/>
+  <a:schemeClr val="accent3"/>
+  <a:schemeClr val="accent4"/>
+  <a:schemeClr val="accent5"/>
+  <a:schemeClr val="accent6"/>
+  <cs:variation/>
+  <cs:variation>
+    <a:lumMod val="60000"/>
+  </cs:variation>
+  <cs:variation>
+    <a:lumMod val="80000"/>
+    <a:lumOff val="20000"/>
+  </cs:variation>
+  <cs:variation>
+    <a:lumMod val="80000"/>
+  </cs:variation>
+  <cs:variation>
+    <a:lumMod val="60000"/>
+    <a:lumOff val="40000"/>
+  </cs:variation>
+  <cs:variation>
+    <a:lumMod val="50000"/>
+  </cs:variation>
+  <cs:variation>
+    <a:lumMod val="70000"/>
+    <a:lumOff val="30000"/>
+  </cs:variation>
+  <cs:variation>
+    <a:lumMod val="70000"/>
+  </cs:variation>
+  <cs:variation>
+    <a:lumMod val="50000"/>
+    <a:lumOff val="50000"/>
+  </cs:variation>
+</cs:colorStyle>
+</file>
+
+<file path=word/charts/colors5.xml><?xml version="1.0" encoding="utf-8"?>
+<cs:colorStyle xmlns:cs="http://schemas.microsoft.com/office/drawing/2012/chartStyle" xmlns:a="http://schemas.openxmlformats.org/drawingml/2006/main" meth="cycle" id="10">
+  <a:schemeClr val="accent1"/>
+  <a:schemeClr val="accent2"/>
+  <a:schemeClr val="accent3"/>
+  <a:schemeClr val="accent4"/>
+  <a:schemeClr val="accent5"/>
+  <a:schemeClr val="accent6"/>
+  <cs:variation/>
+  <cs:variation>
+    <a:lumMod val="60000"/>
+  </cs:variation>
+  <cs:variation>
+    <a:lumMod val="80000"/>
+    <a:lumOff val="20000"/>
+  </cs:variation>
+  <cs:variation>
+    <a:lumMod val="80000"/>
+  </cs:variation>
+  <cs:variation>
+    <a:lumMod val="60000"/>
+    <a:lumOff val="40000"/>
+  </cs:variation>
+  <cs:variation>
+    <a:lumMod val="50000"/>
+  </cs:variation>
+  <cs:variation>
+    <a:lumMod val="70000"/>
+    <a:lumOff val="30000"/>
+  </cs:variation>
+  <cs:variation>
+    <a:lumMod val="70000"/>
+  </cs:variation>
+  <cs:variation>
+    <a:lumMod val="50000"/>
+    <a:lumOff val="50000"/>
+  </cs:variation>
+</cs:colorStyle>
+</file>
+
 <file path=word/charts/style1.xml><?xml version="1.0" encoding="utf-8"?>
 <cs:chartStyle xmlns:cs="http://schemas.microsoft.com/office/drawing/2012/chartStyle" xmlns:a="http://schemas.openxmlformats.org/drawingml/2006/main" id="201">
   <cs:axisTitle>
@@ -6497,6 +9178,1012 @@
 </file>
 
 <file path=word/charts/style3.xml><?xml version="1.0" encoding="utf-8"?>
+<cs:chartStyle xmlns:cs="http://schemas.microsoft.com/office/drawing/2012/chartStyle" xmlns:a="http://schemas.openxmlformats.org/drawingml/2006/main" id="201">
+  <cs:axisTitle>
+    <cs:lnRef idx="0"/>
+    <cs:fillRef idx="0"/>
+    <cs:effectRef idx="0"/>
+    <cs:fontRef idx="minor">
+      <a:schemeClr val="tx1">
+        <a:lumMod val="65000"/>
+        <a:lumOff val="35000"/>
+      </a:schemeClr>
+    </cs:fontRef>
+    <cs:defRPr sz="1000" kern="1200"/>
+  </cs:axisTitle>
+  <cs:categoryAxis>
+    <cs:lnRef idx="0"/>
+    <cs:fillRef idx="0"/>
+    <cs:effectRef idx="0"/>
+    <cs:fontRef idx="minor">
+      <a:schemeClr val="tx1">
+        <a:lumMod val="65000"/>
+        <a:lumOff val="35000"/>
+      </a:schemeClr>
+    </cs:fontRef>
+    <cs:spPr>
+      <a:ln w="9525" cap="flat" cmpd="sng" algn="ctr">
+        <a:solidFill>
+          <a:schemeClr val="tx1">
+            <a:lumMod val="15000"/>
+            <a:lumOff val="85000"/>
+          </a:schemeClr>
+        </a:solidFill>
+        <a:round/>
+      </a:ln>
+    </cs:spPr>
+    <cs:defRPr sz="900" kern="1200"/>
+  </cs:categoryAxis>
+  <cs:chartArea mods="allowNoFillOverride allowNoLineOverride">
+    <cs:lnRef idx="0"/>
+    <cs:fillRef idx="0"/>
+    <cs:effectRef idx="0"/>
+    <cs:fontRef idx="minor">
+      <a:schemeClr val="tx1"/>
+    </cs:fontRef>
+    <cs:spPr>
+      <a:solidFill>
+        <a:schemeClr val="bg1"/>
+      </a:solidFill>
+      <a:ln w="9525" cap="flat" cmpd="sng" algn="ctr">
+        <a:solidFill>
+          <a:schemeClr val="tx1">
+            <a:lumMod val="15000"/>
+            <a:lumOff val="85000"/>
+          </a:schemeClr>
+        </a:solidFill>
+        <a:round/>
+      </a:ln>
+    </cs:spPr>
+    <cs:defRPr sz="1000" kern="1200"/>
+  </cs:chartArea>
+  <cs:dataLabel>
+    <cs:lnRef idx="0"/>
+    <cs:fillRef idx="0"/>
+    <cs:effectRef idx="0"/>
+    <cs:fontRef idx="minor">
+      <a:schemeClr val="tx1">
+        <a:lumMod val="75000"/>
+        <a:lumOff val="25000"/>
+      </a:schemeClr>
+    </cs:fontRef>
+    <cs:defRPr sz="900" kern="1200"/>
+  </cs:dataLabel>
+  <cs:dataLabelCallout>
+    <cs:lnRef idx="0"/>
+    <cs:fillRef idx="0"/>
+    <cs:effectRef idx="0"/>
+    <cs:fontRef idx="minor">
+      <a:schemeClr val="dk1">
+        <a:lumMod val="65000"/>
+        <a:lumOff val="35000"/>
+      </a:schemeClr>
+    </cs:fontRef>
+    <cs:spPr>
+      <a:solidFill>
+        <a:schemeClr val="lt1"/>
+      </a:solidFill>
+      <a:ln>
+        <a:solidFill>
+          <a:schemeClr val="dk1">
+            <a:lumMod val="25000"/>
+            <a:lumOff val="75000"/>
+          </a:schemeClr>
+        </a:solidFill>
+      </a:ln>
+    </cs:spPr>
+    <cs:defRPr sz="900" kern="1200"/>
+    <cs:bodyPr rot="0" spcFirstLastPara="1" vertOverflow="clip" horzOverflow="clip" vert="horz" wrap="square" lIns="36576" tIns="18288" rIns="36576" bIns="18288" anchor="ctr" anchorCtr="1">
+      <a:spAutoFit/>
+    </cs:bodyPr>
+  </cs:dataLabelCallout>
+  <cs:dataPoint>
+    <cs:lnRef idx="0"/>
+    <cs:fillRef idx="1">
+      <cs:styleClr val="auto"/>
+    </cs:fillRef>
+    <cs:effectRef idx="0"/>
+    <cs:fontRef idx="minor">
+      <a:schemeClr val="tx1"/>
+    </cs:fontRef>
+  </cs:dataPoint>
+  <cs:dataPoint3D>
+    <cs:lnRef idx="0"/>
+    <cs:fillRef idx="1">
+      <cs:styleClr val="auto"/>
+    </cs:fillRef>
+    <cs:effectRef idx="0"/>
+    <cs:fontRef idx="minor">
+      <a:schemeClr val="tx1"/>
+    </cs:fontRef>
+  </cs:dataPoint3D>
+  <cs:dataPointLine>
+    <cs:lnRef idx="0">
+      <cs:styleClr val="auto"/>
+    </cs:lnRef>
+    <cs:fillRef idx="1"/>
+    <cs:effectRef idx="0"/>
+    <cs:fontRef idx="minor">
+      <a:schemeClr val="tx1"/>
+    </cs:fontRef>
+    <cs:spPr>
+      <a:ln w="28575" cap="rnd">
+        <a:solidFill>
+          <a:schemeClr val="phClr"/>
+        </a:solidFill>
+        <a:round/>
+      </a:ln>
+    </cs:spPr>
+  </cs:dataPointLine>
+  <cs:dataPointMarker>
+    <cs:lnRef idx="0">
+      <cs:styleClr val="auto"/>
+    </cs:lnRef>
+    <cs:fillRef idx="1">
+      <cs:styleClr val="auto"/>
+    </cs:fillRef>
+    <cs:effectRef idx="0"/>
+    <cs:fontRef idx="minor">
+      <a:schemeClr val="tx1"/>
+    </cs:fontRef>
+    <cs:spPr>
+      <a:ln w="9525">
+        <a:solidFill>
+          <a:schemeClr val="phClr"/>
+        </a:solidFill>
+      </a:ln>
+    </cs:spPr>
+  </cs:dataPointMarker>
+  <cs:dataPointMarkerLayout symbol="circle" size="5"/>
+  <cs:dataPointWireframe>
+    <cs:lnRef idx="0">
+      <cs:styleClr val="auto"/>
+    </cs:lnRef>
+    <cs:fillRef idx="1"/>
+    <cs:effectRef idx="0"/>
+    <cs:fontRef idx="minor">
+      <a:schemeClr val="tx1"/>
+    </cs:fontRef>
+    <cs:spPr>
+      <a:ln w="9525" cap="rnd">
+        <a:solidFill>
+          <a:schemeClr val="phClr"/>
+        </a:solidFill>
+        <a:round/>
+      </a:ln>
+    </cs:spPr>
+  </cs:dataPointWireframe>
+  <cs:dataTable>
+    <cs:lnRef idx="0"/>
+    <cs:fillRef idx="0"/>
+    <cs:effectRef idx="0"/>
+    <cs:fontRef idx="minor">
+      <a:schemeClr val="tx1">
+        <a:lumMod val="65000"/>
+        <a:lumOff val="35000"/>
+      </a:schemeClr>
+    </cs:fontRef>
+    <cs:spPr>
+      <a:noFill/>
+      <a:ln w="9525" cap="flat" cmpd="sng" algn="ctr">
+        <a:solidFill>
+          <a:schemeClr val="tx1">
+            <a:lumMod val="15000"/>
+            <a:lumOff val="85000"/>
+          </a:schemeClr>
+        </a:solidFill>
+        <a:round/>
+      </a:ln>
+    </cs:spPr>
+    <cs:defRPr sz="900" kern="1200"/>
+  </cs:dataTable>
+  <cs:downBar>
+    <cs:lnRef idx="0"/>
+    <cs:fillRef idx="0"/>
+    <cs:effectRef idx="0"/>
+    <cs:fontRef idx="minor">
+      <a:schemeClr val="dk1"/>
+    </cs:fontRef>
+    <cs:spPr>
+      <a:solidFill>
+        <a:schemeClr val="dk1">
+          <a:lumMod val="65000"/>
+          <a:lumOff val="35000"/>
+        </a:schemeClr>
+      </a:solidFill>
+      <a:ln w="9525">
+        <a:solidFill>
+          <a:schemeClr val="tx1">
+            <a:lumMod val="65000"/>
+            <a:lumOff val="35000"/>
+          </a:schemeClr>
+        </a:solidFill>
+      </a:ln>
+    </cs:spPr>
+  </cs:downBar>
+  <cs:dropLine>
+    <cs:lnRef idx="0"/>
+    <cs:fillRef idx="0"/>
+    <cs:effectRef idx="0"/>
+    <cs:fontRef idx="minor">
+      <a:schemeClr val="tx1"/>
+    </cs:fontRef>
+    <cs:spPr>
+      <a:ln w="9525" cap="flat" cmpd="sng" algn="ctr">
+        <a:solidFill>
+          <a:schemeClr val="tx1">
+            <a:lumMod val="35000"/>
+            <a:lumOff val="65000"/>
+          </a:schemeClr>
+        </a:solidFill>
+        <a:round/>
+      </a:ln>
+    </cs:spPr>
+  </cs:dropLine>
+  <cs:errorBar>
+    <cs:lnRef idx="0"/>
+    <cs:fillRef idx="0"/>
+    <cs:effectRef idx="0"/>
+    <cs:fontRef idx="minor">
+      <a:schemeClr val="tx1"/>
+    </cs:fontRef>
+    <cs:spPr>
+      <a:ln w="9525" cap="flat" cmpd="sng" algn="ctr">
+        <a:solidFill>
+          <a:schemeClr val="tx1">
+            <a:lumMod val="65000"/>
+            <a:lumOff val="35000"/>
+          </a:schemeClr>
+        </a:solidFill>
+        <a:round/>
+      </a:ln>
+    </cs:spPr>
+  </cs:errorBar>
+  <cs:floor>
+    <cs:lnRef idx="0"/>
+    <cs:fillRef idx="0"/>
+    <cs:effectRef idx="0"/>
+    <cs:fontRef idx="minor">
+      <a:schemeClr val="tx1"/>
+    </cs:fontRef>
+    <cs:spPr>
+      <a:noFill/>
+      <a:ln>
+        <a:noFill/>
+      </a:ln>
+    </cs:spPr>
+  </cs:floor>
+  <cs:gridlineMajor>
+    <cs:lnRef idx="0"/>
+    <cs:fillRef idx="0"/>
+    <cs:effectRef idx="0"/>
+    <cs:fontRef idx="minor">
+      <a:schemeClr val="tx1"/>
+    </cs:fontRef>
+    <cs:spPr>
+      <a:ln w="9525" cap="flat" cmpd="sng" algn="ctr">
+        <a:solidFill>
+          <a:schemeClr val="tx1">
+            <a:lumMod val="15000"/>
+            <a:lumOff val="85000"/>
+          </a:schemeClr>
+        </a:solidFill>
+        <a:round/>
+      </a:ln>
+    </cs:spPr>
+  </cs:gridlineMajor>
+  <cs:gridlineMinor>
+    <cs:lnRef idx="0"/>
+    <cs:fillRef idx="0"/>
+    <cs:effectRef idx="0"/>
+    <cs:fontRef idx="minor">
+      <a:schemeClr val="tx1"/>
+    </cs:fontRef>
+    <cs:spPr>
+      <a:ln w="9525" cap="flat" cmpd="sng" algn="ctr">
+        <a:solidFill>
+          <a:schemeClr val="tx1">
+            <a:lumMod val="5000"/>
+            <a:lumOff val="95000"/>
+          </a:schemeClr>
+        </a:solidFill>
+        <a:round/>
+      </a:ln>
+    </cs:spPr>
+  </cs:gridlineMinor>
+  <cs:hiLoLine>
+    <cs:lnRef idx="0"/>
+    <cs:fillRef idx="0"/>
+    <cs:effectRef idx="0"/>
+    <cs:fontRef idx="minor">
+      <a:schemeClr val="tx1"/>
+    </cs:fontRef>
+    <cs:spPr>
+      <a:ln w="9525" cap="flat" cmpd="sng" algn="ctr">
+        <a:solidFill>
+          <a:schemeClr val="tx1">
+            <a:lumMod val="75000"/>
+            <a:lumOff val="25000"/>
+          </a:schemeClr>
+        </a:solidFill>
+        <a:round/>
+      </a:ln>
+    </cs:spPr>
+  </cs:hiLoLine>
+  <cs:leaderLine>
+    <cs:lnRef idx="0"/>
+    <cs:fillRef idx="0"/>
+    <cs:effectRef idx="0"/>
+    <cs:fontRef idx="minor">
+      <a:schemeClr val="tx1"/>
+    </cs:fontRef>
+    <cs:spPr>
+      <a:ln w="9525" cap="flat" cmpd="sng" algn="ctr">
+        <a:solidFill>
+          <a:schemeClr val="tx1">
+            <a:lumMod val="35000"/>
+            <a:lumOff val="65000"/>
+          </a:schemeClr>
+        </a:solidFill>
+        <a:round/>
+      </a:ln>
+    </cs:spPr>
+  </cs:leaderLine>
+  <cs:legend>
+    <cs:lnRef idx="0"/>
+    <cs:fillRef idx="0"/>
+    <cs:effectRef idx="0"/>
+    <cs:fontRef idx="minor">
+      <a:schemeClr val="tx1">
+        <a:lumMod val="65000"/>
+        <a:lumOff val="35000"/>
+      </a:schemeClr>
+    </cs:fontRef>
+    <cs:defRPr sz="900" kern="1200"/>
+  </cs:legend>
+  <cs:plotArea mods="allowNoFillOverride allowNoLineOverride">
+    <cs:lnRef idx="0"/>
+    <cs:fillRef idx="0"/>
+    <cs:effectRef idx="0"/>
+    <cs:fontRef idx="minor">
+      <a:schemeClr val="tx1"/>
+    </cs:fontRef>
+  </cs:plotArea>
+  <cs:plotArea3D mods="allowNoFillOverride allowNoLineOverride">
+    <cs:lnRef idx="0"/>
+    <cs:fillRef idx="0"/>
+    <cs:effectRef idx="0"/>
+    <cs:fontRef idx="minor">
+      <a:schemeClr val="tx1"/>
+    </cs:fontRef>
+  </cs:plotArea3D>
+  <cs:seriesAxis>
+    <cs:lnRef idx="0"/>
+    <cs:fillRef idx="0"/>
+    <cs:effectRef idx="0"/>
+    <cs:fontRef idx="minor">
+      <a:schemeClr val="tx1">
+        <a:lumMod val="65000"/>
+        <a:lumOff val="35000"/>
+      </a:schemeClr>
+    </cs:fontRef>
+    <cs:defRPr sz="900" kern="1200"/>
+  </cs:seriesAxis>
+  <cs:seriesLine>
+    <cs:lnRef idx="0"/>
+    <cs:fillRef idx="0"/>
+    <cs:effectRef idx="0"/>
+    <cs:fontRef idx="minor">
+      <a:schemeClr val="tx1"/>
+    </cs:fontRef>
+    <cs:spPr>
+      <a:ln w="9525" cap="flat" cmpd="sng" algn="ctr">
+        <a:solidFill>
+          <a:schemeClr val="tx1">
+            <a:lumMod val="35000"/>
+            <a:lumOff val="65000"/>
+          </a:schemeClr>
+        </a:solidFill>
+        <a:round/>
+      </a:ln>
+    </cs:spPr>
+  </cs:seriesLine>
+  <cs:title>
+    <cs:lnRef idx="0"/>
+    <cs:fillRef idx="0"/>
+    <cs:effectRef idx="0"/>
+    <cs:fontRef idx="minor">
+      <a:schemeClr val="tx1">
+        <a:lumMod val="65000"/>
+        <a:lumOff val="35000"/>
+      </a:schemeClr>
+    </cs:fontRef>
+    <cs:defRPr sz="1400" b="0" kern="1200" spc="0" baseline="0"/>
+  </cs:title>
+  <cs:trendline>
+    <cs:lnRef idx="0">
+      <cs:styleClr val="auto"/>
+    </cs:lnRef>
+    <cs:fillRef idx="0"/>
+    <cs:effectRef idx="0"/>
+    <cs:fontRef idx="minor">
+      <a:schemeClr val="tx1"/>
+    </cs:fontRef>
+    <cs:spPr>
+      <a:ln w="19050" cap="rnd">
+        <a:solidFill>
+          <a:schemeClr val="phClr"/>
+        </a:solidFill>
+        <a:prstDash val="sysDot"/>
+      </a:ln>
+    </cs:spPr>
+  </cs:trendline>
+  <cs:trendlineLabel>
+    <cs:lnRef idx="0"/>
+    <cs:fillRef idx="0"/>
+    <cs:effectRef idx="0"/>
+    <cs:fontRef idx="minor">
+      <a:schemeClr val="tx1">
+        <a:lumMod val="65000"/>
+        <a:lumOff val="35000"/>
+      </a:schemeClr>
+    </cs:fontRef>
+    <cs:defRPr sz="900" kern="1200"/>
+  </cs:trendlineLabel>
+  <cs:upBar>
+    <cs:lnRef idx="0"/>
+    <cs:fillRef idx="0"/>
+    <cs:effectRef idx="0"/>
+    <cs:fontRef idx="minor">
+      <a:schemeClr val="dk1"/>
+    </cs:fontRef>
+    <cs:spPr>
+      <a:solidFill>
+        <a:schemeClr val="lt1"/>
+      </a:solidFill>
+      <a:ln w="9525">
+        <a:solidFill>
+          <a:schemeClr val="tx1">
+            <a:lumMod val="15000"/>
+            <a:lumOff val="85000"/>
+          </a:schemeClr>
+        </a:solidFill>
+      </a:ln>
+    </cs:spPr>
+  </cs:upBar>
+  <cs:valueAxis>
+    <cs:lnRef idx="0"/>
+    <cs:fillRef idx="0"/>
+    <cs:effectRef idx="0"/>
+    <cs:fontRef idx="minor">
+      <a:schemeClr val="tx1">
+        <a:lumMod val="65000"/>
+        <a:lumOff val="35000"/>
+      </a:schemeClr>
+    </cs:fontRef>
+    <cs:defRPr sz="900" kern="1200"/>
+  </cs:valueAxis>
+  <cs:wall>
+    <cs:lnRef idx="0"/>
+    <cs:fillRef idx="0"/>
+    <cs:effectRef idx="0"/>
+    <cs:fontRef idx="minor">
+      <a:schemeClr val="tx1"/>
+    </cs:fontRef>
+    <cs:spPr>
+      <a:noFill/>
+      <a:ln>
+        <a:noFill/>
+      </a:ln>
+    </cs:spPr>
+  </cs:wall>
+</cs:chartStyle>
+</file>
+
+<file path=word/charts/style4.xml><?xml version="1.0" encoding="utf-8"?>
+<cs:chartStyle xmlns:cs="http://schemas.microsoft.com/office/drawing/2012/chartStyle" xmlns:a="http://schemas.openxmlformats.org/drawingml/2006/main" id="201">
+  <cs:axisTitle>
+    <cs:lnRef idx="0"/>
+    <cs:fillRef idx="0"/>
+    <cs:effectRef idx="0"/>
+    <cs:fontRef idx="minor">
+      <a:schemeClr val="tx1">
+        <a:lumMod val="65000"/>
+        <a:lumOff val="35000"/>
+      </a:schemeClr>
+    </cs:fontRef>
+    <cs:defRPr sz="1000" kern="1200"/>
+  </cs:axisTitle>
+  <cs:categoryAxis>
+    <cs:lnRef idx="0"/>
+    <cs:fillRef idx="0"/>
+    <cs:effectRef idx="0"/>
+    <cs:fontRef idx="minor">
+      <a:schemeClr val="tx1">
+        <a:lumMod val="65000"/>
+        <a:lumOff val="35000"/>
+      </a:schemeClr>
+    </cs:fontRef>
+    <cs:spPr>
+      <a:ln w="9525" cap="flat" cmpd="sng" algn="ctr">
+        <a:solidFill>
+          <a:schemeClr val="tx1">
+            <a:lumMod val="15000"/>
+            <a:lumOff val="85000"/>
+          </a:schemeClr>
+        </a:solidFill>
+        <a:round/>
+      </a:ln>
+    </cs:spPr>
+    <cs:defRPr sz="900" kern="1200"/>
+  </cs:categoryAxis>
+  <cs:chartArea mods="allowNoFillOverride allowNoLineOverride">
+    <cs:lnRef idx="0"/>
+    <cs:fillRef idx="0"/>
+    <cs:effectRef idx="0"/>
+    <cs:fontRef idx="minor">
+      <a:schemeClr val="tx1"/>
+    </cs:fontRef>
+    <cs:spPr>
+      <a:solidFill>
+        <a:schemeClr val="bg1"/>
+      </a:solidFill>
+      <a:ln w="9525" cap="flat" cmpd="sng" algn="ctr">
+        <a:solidFill>
+          <a:schemeClr val="tx1">
+            <a:lumMod val="15000"/>
+            <a:lumOff val="85000"/>
+          </a:schemeClr>
+        </a:solidFill>
+        <a:round/>
+      </a:ln>
+    </cs:spPr>
+    <cs:defRPr sz="1000" kern="1200"/>
+  </cs:chartArea>
+  <cs:dataLabel>
+    <cs:lnRef idx="0"/>
+    <cs:fillRef idx="0"/>
+    <cs:effectRef idx="0"/>
+    <cs:fontRef idx="minor">
+      <a:schemeClr val="tx1">
+        <a:lumMod val="75000"/>
+        <a:lumOff val="25000"/>
+      </a:schemeClr>
+    </cs:fontRef>
+    <cs:defRPr sz="900" kern="1200"/>
+  </cs:dataLabel>
+  <cs:dataLabelCallout>
+    <cs:lnRef idx="0"/>
+    <cs:fillRef idx="0"/>
+    <cs:effectRef idx="0"/>
+    <cs:fontRef idx="minor">
+      <a:schemeClr val="dk1">
+        <a:lumMod val="65000"/>
+        <a:lumOff val="35000"/>
+      </a:schemeClr>
+    </cs:fontRef>
+    <cs:spPr>
+      <a:solidFill>
+        <a:schemeClr val="lt1"/>
+      </a:solidFill>
+      <a:ln>
+        <a:solidFill>
+          <a:schemeClr val="dk1">
+            <a:lumMod val="25000"/>
+            <a:lumOff val="75000"/>
+          </a:schemeClr>
+        </a:solidFill>
+      </a:ln>
+    </cs:spPr>
+    <cs:defRPr sz="900" kern="1200"/>
+    <cs:bodyPr rot="0" spcFirstLastPara="1" vertOverflow="clip" horzOverflow="clip" vert="horz" wrap="square" lIns="36576" tIns="18288" rIns="36576" bIns="18288" anchor="ctr" anchorCtr="1">
+      <a:spAutoFit/>
+    </cs:bodyPr>
+  </cs:dataLabelCallout>
+  <cs:dataPoint>
+    <cs:lnRef idx="0"/>
+    <cs:fillRef idx="1">
+      <cs:styleClr val="auto"/>
+    </cs:fillRef>
+    <cs:effectRef idx="0"/>
+    <cs:fontRef idx="minor">
+      <a:schemeClr val="tx1"/>
+    </cs:fontRef>
+  </cs:dataPoint>
+  <cs:dataPoint3D>
+    <cs:lnRef idx="0"/>
+    <cs:fillRef idx="1">
+      <cs:styleClr val="auto"/>
+    </cs:fillRef>
+    <cs:effectRef idx="0"/>
+    <cs:fontRef idx="minor">
+      <a:schemeClr val="tx1"/>
+    </cs:fontRef>
+  </cs:dataPoint3D>
+  <cs:dataPointLine>
+    <cs:lnRef idx="0">
+      <cs:styleClr val="auto"/>
+    </cs:lnRef>
+    <cs:fillRef idx="1"/>
+    <cs:effectRef idx="0"/>
+    <cs:fontRef idx="minor">
+      <a:schemeClr val="tx1"/>
+    </cs:fontRef>
+    <cs:spPr>
+      <a:ln w="28575" cap="rnd">
+        <a:solidFill>
+          <a:schemeClr val="phClr"/>
+        </a:solidFill>
+        <a:round/>
+      </a:ln>
+    </cs:spPr>
+  </cs:dataPointLine>
+  <cs:dataPointMarker>
+    <cs:lnRef idx="0">
+      <cs:styleClr val="auto"/>
+    </cs:lnRef>
+    <cs:fillRef idx="1">
+      <cs:styleClr val="auto"/>
+    </cs:fillRef>
+    <cs:effectRef idx="0"/>
+    <cs:fontRef idx="minor">
+      <a:schemeClr val="tx1"/>
+    </cs:fontRef>
+    <cs:spPr>
+      <a:ln w="9525">
+        <a:solidFill>
+          <a:schemeClr val="phClr"/>
+        </a:solidFill>
+      </a:ln>
+    </cs:spPr>
+  </cs:dataPointMarker>
+  <cs:dataPointMarkerLayout symbol="circle" size="5"/>
+  <cs:dataPointWireframe>
+    <cs:lnRef idx="0">
+      <cs:styleClr val="auto"/>
+    </cs:lnRef>
+    <cs:fillRef idx="1"/>
+    <cs:effectRef idx="0"/>
+    <cs:fontRef idx="minor">
+      <a:schemeClr val="tx1"/>
+    </cs:fontRef>
+    <cs:spPr>
+      <a:ln w="9525" cap="rnd">
+        <a:solidFill>
+          <a:schemeClr val="phClr"/>
+        </a:solidFill>
+        <a:round/>
+      </a:ln>
+    </cs:spPr>
+  </cs:dataPointWireframe>
+  <cs:dataTable>
+    <cs:lnRef idx="0"/>
+    <cs:fillRef idx="0"/>
+    <cs:effectRef idx="0"/>
+    <cs:fontRef idx="minor">
+      <a:schemeClr val="tx1">
+        <a:lumMod val="65000"/>
+        <a:lumOff val="35000"/>
+      </a:schemeClr>
+    </cs:fontRef>
+    <cs:spPr>
+      <a:noFill/>
+      <a:ln w="9525" cap="flat" cmpd="sng" algn="ctr">
+        <a:solidFill>
+          <a:schemeClr val="tx1">
+            <a:lumMod val="15000"/>
+            <a:lumOff val="85000"/>
+          </a:schemeClr>
+        </a:solidFill>
+        <a:round/>
+      </a:ln>
+    </cs:spPr>
+    <cs:defRPr sz="900" kern="1200"/>
+  </cs:dataTable>
+  <cs:downBar>
+    <cs:lnRef idx="0"/>
+    <cs:fillRef idx="0"/>
+    <cs:effectRef idx="0"/>
+    <cs:fontRef idx="minor">
+      <a:schemeClr val="dk1"/>
+    </cs:fontRef>
+    <cs:spPr>
+      <a:solidFill>
+        <a:schemeClr val="dk1">
+          <a:lumMod val="65000"/>
+          <a:lumOff val="35000"/>
+        </a:schemeClr>
+      </a:solidFill>
+      <a:ln w="9525">
+        <a:solidFill>
+          <a:schemeClr val="tx1">
+            <a:lumMod val="65000"/>
+            <a:lumOff val="35000"/>
+          </a:schemeClr>
+        </a:solidFill>
+      </a:ln>
+    </cs:spPr>
+  </cs:downBar>
+  <cs:dropLine>
+    <cs:lnRef idx="0"/>
+    <cs:fillRef idx="0"/>
+    <cs:effectRef idx="0"/>
+    <cs:fontRef idx="minor">
+      <a:schemeClr val="tx1"/>
+    </cs:fontRef>
+    <cs:spPr>
+      <a:ln w="9525" cap="flat" cmpd="sng" algn="ctr">
+        <a:solidFill>
+          <a:schemeClr val="tx1">
+            <a:lumMod val="35000"/>
+            <a:lumOff val="65000"/>
+          </a:schemeClr>
+        </a:solidFill>
+        <a:round/>
+      </a:ln>
+    </cs:spPr>
+  </cs:dropLine>
+  <cs:errorBar>
+    <cs:lnRef idx="0"/>
+    <cs:fillRef idx="0"/>
+    <cs:effectRef idx="0"/>
+    <cs:fontRef idx="minor">
+      <a:schemeClr val="tx1"/>
+    </cs:fontRef>
+    <cs:spPr>
+      <a:ln w="9525" cap="flat" cmpd="sng" algn="ctr">
+        <a:solidFill>
+          <a:schemeClr val="tx1">
+            <a:lumMod val="65000"/>
+            <a:lumOff val="35000"/>
+          </a:schemeClr>
+        </a:solidFill>
+        <a:round/>
+      </a:ln>
+    </cs:spPr>
+  </cs:errorBar>
+  <cs:floor>
+    <cs:lnRef idx="0"/>
+    <cs:fillRef idx="0"/>
+    <cs:effectRef idx="0"/>
+    <cs:fontRef idx="minor">
+      <a:schemeClr val="tx1"/>
+    </cs:fontRef>
+    <cs:spPr>
+      <a:noFill/>
+      <a:ln>
+        <a:noFill/>
+      </a:ln>
+    </cs:spPr>
+  </cs:floor>
+  <cs:gridlineMajor>
+    <cs:lnRef idx="0"/>
+    <cs:fillRef idx="0"/>
+    <cs:effectRef idx="0"/>
+    <cs:fontRef idx="minor">
+      <a:schemeClr val="tx1"/>
+    </cs:fontRef>
+    <cs:spPr>
+      <a:ln w="9525" cap="flat" cmpd="sng" algn="ctr">
+        <a:solidFill>
+          <a:schemeClr val="tx1">
+            <a:lumMod val="15000"/>
+            <a:lumOff val="85000"/>
+          </a:schemeClr>
+        </a:solidFill>
+        <a:round/>
+      </a:ln>
+    </cs:spPr>
+  </cs:gridlineMajor>
+  <cs:gridlineMinor>
+    <cs:lnRef idx="0"/>
+    <cs:fillRef idx="0"/>
+    <cs:effectRef idx="0"/>
+    <cs:fontRef idx="minor">
+      <a:schemeClr val="tx1"/>
+    </cs:fontRef>
+    <cs:spPr>
+      <a:ln w="9525" cap="flat" cmpd="sng" algn="ctr">
+        <a:solidFill>
+          <a:schemeClr val="tx1">
+            <a:lumMod val="5000"/>
+            <a:lumOff val="95000"/>
+          </a:schemeClr>
+        </a:solidFill>
+        <a:round/>
+      </a:ln>
+    </cs:spPr>
+  </cs:gridlineMinor>
+  <cs:hiLoLine>
+    <cs:lnRef idx="0"/>
+    <cs:fillRef idx="0"/>
+    <cs:effectRef idx="0"/>
+    <cs:fontRef idx="minor">
+      <a:schemeClr val="tx1"/>
+    </cs:fontRef>
+    <cs:spPr>
+      <a:ln w="9525" cap="flat" cmpd="sng" algn="ctr">
+        <a:solidFill>
+          <a:schemeClr val="tx1">
+            <a:lumMod val="75000"/>
+            <a:lumOff val="25000"/>
+          </a:schemeClr>
+        </a:solidFill>
+        <a:round/>
+      </a:ln>
+    </cs:spPr>
+  </cs:hiLoLine>
+  <cs:leaderLine>
+    <cs:lnRef idx="0"/>
+    <cs:fillRef idx="0"/>
+    <cs:effectRef idx="0"/>
+    <cs:fontRef idx="minor">
+      <a:schemeClr val="tx1"/>
+    </cs:fontRef>
+    <cs:spPr>
+      <a:ln w="9525" cap="flat" cmpd="sng" algn="ctr">
+        <a:solidFill>
+          <a:schemeClr val="tx1">
+            <a:lumMod val="35000"/>
+            <a:lumOff val="65000"/>
+          </a:schemeClr>
+        </a:solidFill>
+        <a:round/>
+      </a:ln>
+    </cs:spPr>
+  </cs:leaderLine>
+  <cs:legend>
+    <cs:lnRef idx="0"/>
+    <cs:fillRef idx="0"/>
+    <cs:effectRef idx="0"/>
+    <cs:fontRef idx="minor">
+      <a:schemeClr val="tx1">
+        <a:lumMod val="65000"/>
+        <a:lumOff val="35000"/>
+      </a:schemeClr>
+    </cs:fontRef>
+    <cs:defRPr sz="900" kern="1200"/>
+  </cs:legend>
+  <cs:plotArea mods="allowNoFillOverride allowNoLineOverride">
+    <cs:lnRef idx="0"/>
+    <cs:fillRef idx="0"/>
+    <cs:effectRef idx="0"/>
+    <cs:fontRef idx="minor">
+      <a:schemeClr val="tx1"/>
+    </cs:fontRef>
+  </cs:plotArea>
+  <cs:plotArea3D mods="allowNoFillOverride allowNoLineOverride">
+    <cs:lnRef idx="0"/>
+    <cs:fillRef idx="0"/>
+    <cs:effectRef idx="0"/>
+    <cs:fontRef idx="minor">
+      <a:schemeClr val="tx1"/>
+    </cs:fontRef>
+  </cs:plotArea3D>
+  <cs:seriesAxis>
+    <cs:lnRef idx="0"/>
+    <cs:fillRef idx="0"/>
+    <cs:effectRef idx="0"/>
+    <cs:fontRef idx="minor">
+      <a:schemeClr val="tx1">
+        <a:lumMod val="65000"/>
+        <a:lumOff val="35000"/>
+      </a:schemeClr>
+    </cs:fontRef>
+    <cs:defRPr sz="900" kern="1200"/>
+  </cs:seriesAxis>
+  <cs:seriesLine>
+    <cs:lnRef idx="0"/>
+    <cs:fillRef idx="0"/>
+    <cs:effectRef idx="0"/>
+    <cs:fontRef idx="minor">
+      <a:schemeClr val="tx1"/>
+    </cs:fontRef>
+    <cs:spPr>
+      <a:ln w="9525" cap="flat" cmpd="sng" algn="ctr">
+        <a:solidFill>
+          <a:schemeClr val="tx1">
+            <a:lumMod val="35000"/>
+            <a:lumOff val="65000"/>
+          </a:schemeClr>
+        </a:solidFill>
+        <a:round/>
+      </a:ln>
+    </cs:spPr>
+  </cs:seriesLine>
+  <cs:title>
+    <cs:lnRef idx="0"/>
+    <cs:fillRef idx="0"/>
+    <cs:effectRef idx="0"/>
+    <cs:fontRef idx="minor">
+      <a:schemeClr val="tx1">
+        <a:lumMod val="65000"/>
+        <a:lumOff val="35000"/>
+      </a:schemeClr>
+    </cs:fontRef>
+    <cs:defRPr sz="1400" b="0" kern="1200" spc="0" baseline="0"/>
+  </cs:title>
+  <cs:trendline>
+    <cs:lnRef idx="0">
+      <cs:styleClr val="auto"/>
+    </cs:lnRef>
+    <cs:fillRef idx="0"/>
+    <cs:effectRef idx="0"/>
+    <cs:fontRef idx="minor">
+      <a:schemeClr val="tx1"/>
+    </cs:fontRef>
+    <cs:spPr>
+      <a:ln w="19050" cap="rnd">
+        <a:solidFill>
+          <a:schemeClr val="phClr"/>
+        </a:solidFill>
+        <a:prstDash val="sysDot"/>
+      </a:ln>
+    </cs:spPr>
+  </cs:trendline>
+  <cs:trendlineLabel>
+    <cs:lnRef idx="0"/>
+    <cs:fillRef idx="0"/>
+    <cs:effectRef idx="0"/>
+    <cs:fontRef idx="minor">
+      <a:schemeClr val="tx1">
+        <a:lumMod val="65000"/>
+        <a:lumOff val="35000"/>
+      </a:schemeClr>
+    </cs:fontRef>
+    <cs:defRPr sz="900" kern="1200"/>
+  </cs:trendlineLabel>
+  <cs:upBar>
+    <cs:lnRef idx="0"/>
+    <cs:fillRef idx="0"/>
+    <cs:effectRef idx="0"/>
+    <cs:fontRef idx="minor">
+      <a:schemeClr val="dk1"/>
+    </cs:fontRef>
+    <cs:spPr>
+      <a:solidFill>
+        <a:schemeClr val="lt1"/>
+      </a:solidFill>
+      <a:ln w="9525">
+        <a:solidFill>
+          <a:schemeClr val="tx1">
+            <a:lumMod val="15000"/>
+            <a:lumOff val="85000"/>
+          </a:schemeClr>
+        </a:solidFill>
+      </a:ln>
+    </cs:spPr>
+  </cs:upBar>
+  <cs:valueAxis>
+    <cs:lnRef idx="0"/>
+    <cs:fillRef idx="0"/>
+    <cs:effectRef idx="0"/>
+    <cs:fontRef idx="minor">
+      <a:schemeClr val="tx1">
+        <a:lumMod val="65000"/>
+        <a:lumOff val="35000"/>
+      </a:schemeClr>
+    </cs:fontRef>
+    <cs:defRPr sz="900" kern="1200"/>
+  </cs:valueAxis>
+  <cs:wall>
+    <cs:lnRef idx="0"/>
+    <cs:fillRef idx="0"/>
+    <cs:effectRef idx="0"/>
+    <cs:fontRef idx="minor">
+      <a:schemeClr val="tx1"/>
+    </cs:fontRef>
+    <cs:spPr>
+      <a:noFill/>
+      <a:ln>
+        <a:noFill/>
+      </a:ln>
+    </cs:spPr>
+  </cs:wall>
+</cs:chartStyle>
+</file>
+
+<file path=word/charts/style5.xml><?xml version="1.0" encoding="utf-8"?>
 <cs:chartStyle xmlns:cs="http://schemas.microsoft.com/office/drawing/2012/chartStyle" xmlns:a="http://schemas.openxmlformats.org/drawingml/2006/main" id="201">
   <cs:axisTitle>
     <cs:lnRef idx="0"/>

</xml_diff>